<commit_message>
Stesura documento iterazione 2 + correzioni Astah
</commit_message>
<xml_diff>
--- a/ITERAZIONE 2/SSD e CONTRATTI/Discussione Iterazione 2.docx
+++ b/ITERAZIONE 2/SSD e CONTRATTI/Discussione Iterazione 2.docx
@@ -75,7 +75,7 @@
           <w:r>
             <w:fldChar w:fldCharType="separate"/>
           </w:r>
-          <w:hyperlink w:anchor="_Toc30115611" w:history="1">
+          <w:hyperlink w:anchor="_Toc31843787" w:history="1">
             <w:r>
               <w:rPr>
                 <w:rStyle w:val="Collegamentoipertestuale"/>
@@ -102,7 +102,7 @@
                 <w:noProof/>
                 <w:webHidden/>
               </w:rPr>
-              <w:instrText xml:space="preserve"> PAGEREF _Toc30115611 \h </w:instrText>
+              <w:instrText xml:space="preserve"> PAGEREF _Toc31843787 \h </w:instrText>
             </w:r>
             <w:r>
               <w:rPr>
@@ -135,6 +135,146 @@
         </w:p>
         <w:p>
           <w:pPr>
+            <w:pStyle w:val="Sommario2"/>
+            <w:tabs>
+              <w:tab w:val="right" w:leader="dot" w:pos="9628"/>
+            </w:tabs>
+            <w:rPr>
+              <w:rFonts w:eastAsiaTheme="minorEastAsia"/>
+              <w:noProof/>
+              <w:lang w:eastAsia="it-IT"/>
+            </w:rPr>
+          </w:pPr>
+          <w:hyperlink w:anchor="_Toc31843788" w:history="1">
+            <w:r>
+              <w:rPr>
+                <w:rStyle w:val="Collegamentoipertestuale"/>
+                <w:noProof/>
+              </w:rPr>
+              <w:t>Modello di dominio</w:t>
+            </w:r>
+            <w:r>
+              <w:rPr>
+                <w:noProof/>
+                <w:webHidden/>
+              </w:rPr>
+              <w:tab/>
+            </w:r>
+            <w:r>
+              <w:rPr>
+                <w:noProof/>
+                <w:webHidden/>
+              </w:rPr>
+              <w:fldChar w:fldCharType="begin"/>
+            </w:r>
+            <w:r>
+              <w:rPr>
+                <w:noProof/>
+                <w:webHidden/>
+              </w:rPr>
+              <w:instrText xml:space="preserve"> PAGEREF _Toc31843788 \h </w:instrText>
+            </w:r>
+            <w:r>
+              <w:rPr>
+                <w:noProof/>
+                <w:webHidden/>
+              </w:rPr>
+            </w:r>
+            <w:r>
+              <w:rPr>
+                <w:noProof/>
+                <w:webHidden/>
+              </w:rPr>
+              <w:fldChar w:fldCharType="separate"/>
+            </w:r>
+            <w:r>
+              <w:rPr>
+                <w:noProof/>
+                <w:webHidden/>
+              </w:rPr>
+              <w:t>3</w:t>
+            </w:r>
+            <w:r>
+              <w:rPr>
+                <w:noProof/>
+                <w:webHidden/>
+              </w:rPr>
+              <w:fldChar w:fldCharType="end"/>
+            </w:r>
+          </w:hyperlink>
+        </w:p>
+        <w:p>
+          <w:pPr>
+            <w:pStyle w:val="Sommario2"/>
+            <w:tabs>
+              <w:tab w:val="right" w:leader="dot" w:pos="9628"/>
+            </w:tabs>
+            <w:rPr>
+              <w:rFonts w:eastAsiaTheme="minorEastAsia"/>
+              <w:noProof/>
+              <w:lang w:eastAsia="it-IT"/>
+            </w:rPr>
+          </w:pPr>
+          <w:hyperlink w:anchor="_Toc31843789" w:history="1">
+            <w:r>
+              <w:rPr>
+                <w:rStyle w:val="Collegamentoipertestuale"/>
+                <w:noProof/>
+              </w:rPr>
+              <w:t>Diagramma delle classi di progetto</w:t>
+            </w:r>
+            <w:r>
+              <w:rPr>
+                <w:noProof/>
+                <w:webHidden/>
+              </w:rPr>
+              <w:tab/>
+            </w:r>
+            <w:r>
+              <w:rPr>
+                <w:noProof/>
+                <w:webHidden/>
+              </w:rPr>
+              <w:fldChar w:fldCharType="begin"/>
+            </w:r>
+            <w:r>
+              <w:rPr>
+                <w:noProof/>
+                <w:webHidden/>
+              </w:rPr>
+              <w:instrText xml:space="preserve"> PAGEREF _Toc31843789 \h </w:instrText>
+            </w:r>
+            <w:r>
+              <w:rPr>
+                <w:noProof/>
+                <w:webHidden/>
+              </w:rPr>
+            </w:r>
+            <w:r>
+              <w:rPr>
+                <w:noProof/>
+                <w:webHidden/>
+              </w:rPr>
+              <w:fldChar w:fldCharType="separate"/>
+            </w:r>
+            <w:r>
+              <w:rPr>
+                <w:noProof/>
+                <w:webHidden/>
+              </w:rPr>
+              <w:t>3</w:t>
+            </w:r>
+            <w:r>
+              <w:rPr>
+                <w:noProof/>
+                <w:webHidden/>
+              </w:rPr>
+              <w:fldChar w:fldCharType="end"/>
+            </w:r>
+          </w:hyperlink>
+        </w:p>
+        <w:p>
+          <w:pPr>
             <w:pStyle w:val="Sommario1"/>
             <w:tabs>
               <w:tab w:val="right" w:leader="dot" w:pos="9628"/>
@@ -145,7 +285,77 @@
               <w:lang w:eastAsia="it-IT"/>
             </w:rPr>
           </w:pPr>
-          <w:hyperlink w:anchor="_Toc30115612" w:history="1">
+          <w:hyperlink w:anchor="_Toc31843790" w:history="1">
+            <w:r>
+              <w:rPr>
+                <w:rStyle w:val="Collegamentoipertestuale"/>
+                <w:noProof/>
+              </w:rPr>
+              <w:t>Applicazione del pattern Composite</w:t>
+            </w:r>
+            <w:r>
+              <w:rPr>
+                <w:noProof/>
+                <w:webHidden/>
+              </w:rPr>
+              <w:tab/>
+            </w:r>
+            <w:r>
+              <w:rPr>
+                <w:noProof/>
+                <w:webHidden/>
+              </w:rPr>
+              <w:fldChar w:fldCharType="begin"/>
+            </w:r>
+            <w:r>
+              <w:rPr>
+                <w:noProof/>
+                <w:webHidden/>
+              </w:rPr>
+              <w:instrText xml:space="preserve"> PAGEREF _Toc31843790 \h </w:instrText>
+            </w:r>
+            <w:r>
+              <w:rPr>
+                <w:noProof/>
+                <w:webHidden/>
+              </w:rPr>
+            </w:r>
+            <w:r>
+              <w:rPr>
+                <w:noProof/>
+                <w:webHidden/>
+              </w:rPr>
+              <w:fldChar w:fldCharType="separate"/>
+            </w:r>
+            <w:r>
+              <w:rPr>
+                <w:noProof/>
+                <w:webHidden/>
+              </w:rPr>
+              <w:t>4</w:t>
+            </w:r>
+            <w:r>
+              <w:rPr>
+                <w:noProof/>
+                <w:webHidden/>
+              </w:rPr>
+              <w:fldChar w:fldCharType="end"/>
+            </w:r>
+          </w:hyperlink>
+        </w:p>
+        <w:p>
+          <w:pPr>
+            <w:pStyle w:val="Sommario1"/>
+            <w:tabs>
+              <w:tab w:val="right" w:leader="dot" w:pos="9628"/>
+            </w:tabs>
+            <w:rPr>
+              <w:rFonts w:eastAsiaTheme="minorEastAsia"/>
+              <w:noProof/>
+              <w:lang w:eastAsia="it-IT"/>
+            </w:rPr>
+          </w:pPr>
+          <w:hyperlink w:anchor="_Toc31843791" w:history="1">
             <w:r>
               <w:rPr>
                 <w:rStyle w:val="Collegamentoipertestuale"/>
@@ -172,7 +382,7 @@
                 <w:noProof/>
                 <w:webHidden/>
               </w:rPr>
-              <w:instrText xml:space="preserve"> PAGEREF _Toc30115612 \h </w:instrText>
+              <w:instrText xml:space="preserve"> PAGEREF _Toc31843791 \h </w:instrText>
             </w:r>
             <w:r>
               <w:rPr>
@@ -192,7 +402,7 @@
                 <w:noProof/>
                 <w:webHidden/>
               </w:rPr>
-              <w:t>2</w:t>
+              <w:t>5</w:t>
             </w:r>
             <w:r>
               <w:rPr>
@@ -215,13 +425,13 @@
               <w:lang w:eastAsia="it-IT"/>
             </w:rPr>
           </w:pPr>
-          <w:hyperlink w:anchor="_Toc30115613" w:history="1">
+          <w:hyperlink w:anchor="_Toc31843792" w:history="1">
             <w:r>
               <w:rPr>
                 <w:rStyle w:val="Collegamentoipertestuale"/>
                 <w:noProof/>
               </w:rPr>
-              <w:t>Logica di UC5</w:t>
+              <w:t>Introduzione della classe catalogo</w:t>
             </w:r>
             <w:r>
               <w:rPr>
@@ -242,7 +452,7 @@
                 <w:noProof/>
                 <w:webHidden/>
               </w:rPr>
-              <w:instrText xml:space="preserve"> PAGEREF _Toc30115613 \h </w:instrText>
+              <w:instrText xml:space="preserve"> PAGEREF _Toc31843792 \h </w:instrText>
             </w:r>
             <w:r>
               <w:rPr>
@@ -262,147 +472,7 @@
                 <w:noProof/>
                 <w:webHidden/>
               </w:rPr>
-              <w:t>2</w:t>
-            </w:r>
-            <w:r>
-              <w:rPr>
-                <w:noProof/>
-                <w:webHidden/>
-              </w:rPr>
-              <w:fldChar w:fldCharType="end"/>
-            </w:r>
-          </w:hyperlink>
-        </w:p>
-        <w:p>
-          <w:pPr>
-            <w:pStyle w:val="Sommario1"/>
-            <w:tabs>
-              <w:tab w:val="right" w:leader="dot" w:pos="9628"/>
-            </w:tabs>
-            <w:rPr>
-              <w:rFonts w:eastAsiaTheme="minorEastAsia"/>
-              <w:noProof/>
-              <w:lang w:eastAsia="it-IT"/>
-            </w:rPr>
-          </w:pPr>
-          <w:hyperlink w:anchor="_Toc30115614" w:history="1">
-            <w:r>
-              <w:rPr>
-                <w:rStyle w:val="Collegamentoipertestuale"/>
-                <w:noProof/>
-              </w:rPr>
-              <w:t>Logica di UC6</w:t>
-            </w:r>
-            <w:r>
-              <w:rPr>
-                <w:noProof/>
-                <w:webHidden/>
-              </w:rPr>
-              <w:tab/>
-            </w:r>
-            <w:r>
-              <w:rPr>
-                <w:noProof/>
-                <w:webHidden/>
-              </w:rPr>
-              <w:fldChar w:fldCharType="begin"/>
-            </w:r>
-            <w:r>
-              <w:rPr>
-                <w:noProof/>
-                <w:webHidden/>
-              </w:rPr>
-              <w:instrText xml:space="preserve"> PAGEREF _Toc30115614 \h </w:instrText>
-            </w:r>
-            <w:r>
-              <w:rPr>
-                <w:noProof/>
-                <w:webHidden/>
-              </w:rPr>
-            </w:r>
-            <w:r>
-              <w:rPr>
-                <w:noProof/>
-                <w:webHidden/>
-              </w:rPr>
-              <w:fldChar w:fldCharType="separate"/>
-            </w:r>
-            <w:r>
-              <w:rPr>
-                <w:noProof/>
-                <w:webHidden/>
-              </w:rPr>
-              <w:t>2</w:t>
-            </w:r>
-            <w:r>
-              <w:rPr>
-                <w:noProof/>
-                <w:webHidden/>
-              </w:rPr>
-              <w:fldChar w:fldCharType="end"/>
-            </w:r>
-          </w:hyperlink>
-        </w:p>
-        <w:p>
-          <w:pPr>
-            <w:pStyle w:val="Sommario1"/>
-            <w:tabs>
-              <w:tab w:val="right" w:leader="dot" w:pos="9628"/>
-            </w:tabs>
-            <w:rPr>
-              <w:rFonts w:eastAsiaTheme="minorEastAsia"/>
-              <w:noProof/>
-              <w:lang w:eastAsia="it-IT"/>
-            </w:rPr>
-          </w:pPr>
-          <w:hyperlink w:anchor="_Toc30115615" w:history="1">
-            <w:r>
-              <w:rPr>
-                <w:rStyle w:val="Collegamentoipertestuale"/>
-                <w:noProof/>
-              </w:rPr>
-              <w:t>Riduzione delle responsabilità di SistemaPCReady</w:t>
-            </w:r>
-            <w:r>
-              <w:rPr>
-                <w:noProof/>
-                <w:webHidden/>
-              </w:rPr>
-              <w:tab/>
-            </w:r>
-            <w:r>
-              <w:rPr>
-                <w:noProof/>
-                <w:webHidden/>
-              </w:rPr>
-              <w:fldChar w:fldCharType="begin"/>
-            </w:r>
-            <w:r>
-              <w:rPr>
-                <w:noProof/>
-                <w:webHidden/>
-              </w:rPr>
-              <w:instrText xml:space="preserve"> PAGEREF _Toc30115615 \h </w:instrText>
-            </w:r>
-            <w:r>
-              <w:rPr>
-                <w:noProof/>
-                <w:webHidden/>
-              </w:rPr>
-            </w:r>
-            <w:r>
-              <w:rPr>
-                <w:noProof/>
-                <w:webHidden/>
-              </w:rPr>
-              <w:fldChar w:fldCharType="separate"/>
-            </w:r>
-            <w:r>
-              <w:rPr>
-                <w:noProof/>
-                <w:webHidden/>
-              </w:rPr>
-              <w:t>2</w:t>
+              <w:t>8</w:t>
             </w:r>
             <w:r>
               <w:rPr>
@@ -453,7 +523,7 @@
       <w:pPr>
         <w:pStyle w:val="Titolo1"/>
       </w:pPr>
-      <w:bookmarkStart w:id="0" w:name="_Toc30115611"/>
+      <w:bookmarkStart w:id="0" w:name="_Toc31843787"/>
       <w:r>
         <w:t>Introduzione alla seconda iterazione</w:t>
       </w:r>
@@ -471,7 +541,21 @@
           <w:sz w:val="28"/>
           <w:szCs w:val="28"/>
         </w:rPr>
-        <w:t>Terminata la prima iterazione si è ottenuta un programma in grado di far assemblare una configurazione, sia ad un cliente sia ad un amministratore, grazie alla scelta di componenti raggruppate per categoria, mediante la logica esposta nei primi due casi d’uso.</w:t>
+        <w:t>Terminata la prima iterazione si è ottenut</w:t>
+      </w:r>
+      <w:r>
+        <w:rPr>
+          <w:sz w:val="28"/>
+          <w:szCs w:val="28"/>
+        </w:rPr>
+        <w:t>o</w:t>
+      </w:r>
+      <w:r>
+        <w:rPr>
+          <w:sz w:val="28"/>
+          <w:szCs w:val="28"/>
+        </w:rPr>
+        <w:t xml:space="preserve"> un programma in grado di far assemblare una configurazione, sia ad un cliente sia ad un amministratore, grazie alla scelta di componenti raggruppate per categoria, mediante la logica esposta nei primi due casi d’uso.</w:t>
       </w:r>
     </w:p>
     <w:p>
@@ -501,22 +585,28 @@
           <w:sz w:val="28"/>
           <w:szCs w:val="28"/>
         </w:rPr>
-        <w:t>In quanto l’utilizzo dell’applicazione da parte di un cliente è un punto cruciale dell’elaborato, riteniamo opportuno introdurre in tale seconda iterazione i casi d’uso UC5 e UC6, i quali prevedono l’acquisto di un singolo componente da parte del cliente e la registrazione nel sistema di quest’ultimo.</w:t>
-      </w:r>
-    </w:p>
-    <w:p>
-      <w:pPr>
-        <w:rPr>
-          <w:sz w:val="28"/>
-          <w:szCs w:val="28"/>
-        </w:rPr>
-      </w:pPr>
-      <w:r>
-        <w:rPr>
-          <w:sz w:val="28"/>
-          <w:szCs w:val="28"/>
-        </w:rPr>
-        <w:t xml:space="preserve">Infine, dopo un’attenta analisi del diagramma delle classi di progetto ottenuto al termine della prima iterazione, si è ritenuto </w:t>
+        <w:t>Un altro punto fondamentale della suddetta iterazione è nato d</w:t>
+      </w:r>
+      <w:r>
+        <w:rPr>
+          <w:sz w:val="28"/>
+          <w:szCs w:val="28"/>
+        </w:rPr>
+        <w:t>opo un’attenta analisi del diagramma delle classi di progetto ottenuto al termine della prima iterazione</w:t>
+      </w:r>
+      <w:r>
+        <w:rPr>
+          <w:sz w:val="28"/>
+          <w:szCs w:val="28"/>
+        </w:rPr>
+        <w:t>:</w:t>
+      </w:r>
+      <w:r>
+        <w:rPr>
+          <w:sz w:val="28"/>
+          <w:szCs w:val="28"/>
+        </w:rPr>
+        <w:t xml:space="preserve"> si è ritenuto </w:t>
       </w:r>
       <w:r>
         <w:rPr>
@@ -537,7 +627,50 @@
           <w:sz w:val="28"/>
           <w:szCs w:val="28"/>
         </w:rPr>
-        <w:t xml:space="preserve"> della classe SistemaPCReady: difatti tale classe con l’implementazione di nuovi casi d’uso potrebbe possedere un numero eccessivo di funzioni, e di conseguenza un massiccio carico di </w:t>
+        <w:t xml:space="preserve"> della classe SistemaPCReady</w:t>
+      </w:r>
+      <w:r>
+        <w:rPr>
+          <w:sz w:val="28"/>
+          <w:szCs w:val="28"/>
+        </w:rPr>
+        <w:t>.</w:t>
+      </w:r>
+    </w:p>
+    <w:p>
+      <w:pPr>
+        <w:rPr>
+          <w:sz w:val="28"/>
+          <w:szCs w:val="28"/>
+        </w:rPr>
+      </w:pPr>
+      <w:r>
+        <w:rPr>
+          <w:sz w:val="28"/>
+          <w:szCs w:val="28"/>
+        </w:rPr>
+        <w:t xml:space="preserve">La </w:t>
+      </w:r>
+      <w:r>
+        <w:rPr>
+          <w:sz w:val="28"/>
+          <w:szCs w:val="28"/>
+        </w:rPr>
+        <w:t xml:space="preserve">classe </w:t>
+      </w:r>
+      <w:r>
+        <w:rPr>
+          <w:sz w:val="28"/>
+          <w:szCs w:val="28"/>
+        </w:rPr>
+        <w:t xml:space="preserve">SistemaPCReady </w:t>
+      </w:r>
+      <w:r>
+        <w:rPr>
+          <w:sz w:val="28"/>
+          <w:szCs w:val="28"/>
+        </w:rPr>
+        <w:t xml:space="preserve">con l’implementazione di nuovi casi d’uso potrebbe possedere un numero eccessivo di funzioni, e di conseguenza un massiccio carico di </w:t>
       </w:r>
       <w:r>
         <w:rPr>
@@ -615,8 +748,29 @@
           <w:sz w:val="28"/>
           <w:szCs w:val="28"/>
         </w:rPr>
+        <w:t>La soluzione proposta per risolvere il problema esposto in precedenza è un diverso “modus operandi” del pattern “Controller”: si è pensato di generare due controll</w:t>
+      </w:r>
+      <w:r>
+        <w:rPr>
+          <w:sz w:val="28"/>
+          <w:szCs w:val="28"/>
+        </w:rPr>
+        <w:t xml:space="preserve">ori </w:t>
+      </w:r>
+      <w:r>
+        <w:rPr>
+          <w:sz w:val="28"/>
+          <w:szCs w:val="28"/>
+        </w:rPr>
         <w:lastRenderedPageBreak/>
-        <w:t xml:space="preserve">La soluzione proposta per risolvere il problema esposto in precedenza è un diverso “modus operandi” del pattern “Controller”: si è pensato di generare due controlli di caso d’uso (invece della precedente soluzione di tipo facadeController) per UC1 e UC2, i quali si prenderanno la </w:t>
+        <w:t xml:space="preserve">detti Handler </w:t>
+      </w:r>
+      <w:r>
+        <w:rPr>
+          <w:sz w:val="28"/>
+          <w:szCs w:val="28"/>
+        </w:rPr>
+        <w:t xml:space="preserve">di caso d’uso (invece della precedente soluzione di tipo facadeController) per UC1 e UC2, i quali si prenderanno la </w:t>
       </w:r>
       <w:r>
         <w:rPr>
@@ -659,6 +813,86 @@
           <w:szCs w:val="28"/>
         </w:rPr>
         <w:t>”.</w:t>
+      </w:r>
+    </w:p>
+    <w:p>
+      <w:pPr>
+        <w:rPr>
+          <w:sz w:val="28"/>
+          <w:szCs w:val="28"/>
+        </w:rPr>
+      </w:pPr>
+      <w:r>
+        <w:rPr>
+          <w:sz w:val="28"/>
+          <w:szCs w:val="28"/>
+        </w:rPr>
+        <w:t>In tale iterazione sono state apportate modifiche anche al precedente modello di dominio, in particolare alla classe Categoria, la quale è stata ridotta ad un semplice attributo della classe Componente.</w:t>
+      </w:r>
+    </w:p>
+    <w:p>
+      <w:pPr>
+        <w:rPr>
+          <w:sz w:val="28"/>
+          <w:szCs w:val="28"/>
+        </w:rPr>
+      </w:pPr>
+      <w:r>
+        <w:rPr>
+          <w:sz w:val="28"/>
+          <w:szCs w:val="28"/>
+        </w:rPr>
+        <w:t xml:space="preserve">Le precedenti </w:t>
+      </w:r>
+      <w:r>
+        <w:rPr>
+          <w:sz w:val="28"/>
+          <w:szCs w:val="28"/>
+        </w:rPr>
+        <w:t>responsabilità</w:t>
+      </w:r>
+      <w:r>
+        <w:rPr>
+          <w:sz w:val="28"/>
+          <w:szCs w:val="28"/>
+        </w:rPr>
+        <w:t xml:space="preserve"> della classe Categoria, tra le quali vi era il compito di restituire al sistema tutte le componenti di una determinata categoria, sono state affidate ad una classe Catalogo, la quale ha il compito di conoscere tutti i componenti che sono disponibili per l’acquisto o per la creazione di una configurazione.</w:t>
+      </w:r>
+    </w:p>
+    <w:p>
+      <w:pPr>
+        <w:rPr>
+          <w:sz w:val="28"/>
+          <w:szCs w:val="28"/>
+        </w:rPr>
+      </w:pPr>
+      <w:r>
+        <w:rPr>
+          <w:sz w:val="28"/>
+          <w:szCs w:val="28"/>
+        </w:rPr>
+        <w:t>Infine, in tale iterazione si è deciso di applicare il pattern Composite per gestire la Configurazione: quest’ultima difatti è composta da classi specializzate di Componente</w:t>
+      </w:r>
+      <w:r>
+        <w:rPr>
+          <w:sz w:val="28"/>
+          <w:szCs w:val="28"/>
+        </w:rPr>
+        <w:t xml:space="preserve"> permettendo un uso </w:t>
+      </w:r>
+      <w:r>
+        <w:rPr>
+          <w:sz w:val="28"/>
+          <w:szCs w:val="28"/>
+        </w:rPr>
+        <w:t>più</w:t>
+      </w:r>
+      <w:r>
+        <w:rPr>
+          <w:sz w:val="28"/>
+          <w:szCs w:val="28"/>
+        </w:rPr>
+        <w:t xml:space="preserve"> che logico di tale pattern.</w:t>
       </w:r>
     </w:p>
     <w:p>
@@ -756,14 +990,49 @@
           <w:sz w:val="28"/>
           <w:szCs w:val="28"/>
         </w:rPr>
-        <w:t>Sviluppo di UC</w:t>
-      </w:r>
-      <w:r>
-        <w:rPr>
-          <w:sz w:val="28"/>
-          <w:szCs w:val="28"/>
-        </w:rPr>
-        <w:t>5 e UC6 in forma elaborata con contratti delle operazioni, diagramma di sequenza di sistema e diagrammi di sequenza.</w:t>
+        <w:t xml:space="preserve">Riduzione delle </w:t>
+      </w:r>
+      <w:r>
+        <w:rPr>
+          <w:sz w:val="28"/>
+          <w:szCs w:val="28"/>
+        </w:rPr>
+        <w:t>responsabilità</w:t>
+      </w:r>
+      <w:r>
+        <w:rPr>
+          <w:sz w:val="28"/>
+          <w:szCs w:val="28"/>
+        </w:rPr>
+        <w:t xml:space="preserve"> della classe SistemaPCReady mediante l’uso di </w:t>
+      </w:r>
+      <w:r>
+        <w:rPr>
+          <w:sz w:val="28"/>
+          <w:szCs w:val="28"/>
+        </w:rPr>
+        <w:t>controller di caso d’uso</w:t>
+      </w:r>
+      <w:r>
+        <w:rPr>
+          <w:sz w:val="28"/>
+          <w:szCs w:val="28"/>
+        </w:rPr>
+        <w:t xml:space="preserve"> (by</w:t>
+      </w:r>
+      <w:r>
+        <w:rPr>
+          <w:sz w:val="28"/>
+          <w:szCs w:val="28"/>
+        </w:rPr>
+        <w:t xml:space="preserve"> pattern</w:t>
+      </w:r>
+      <w:r>
+        <w:rPr>
+          <w:sz w:val="28"/>
+          <w:szCs w:val="28"/>
+        </w:rPr>
+        <w:t xml:space="preserve"> Controller).</w:t>
       </w:r>
     </w:p>
     <w:p>
@@ -783,7 +1052,7 @@
           <w:sz w:val="28"/>
           <w:szCs w:val="28"/>
         </w:rPr>
-        <w:t>Sviluppo in forma elaborata di UC4, in quanto tale operazione non è stata svolta durante l’iterazione precedente.</w:t>
+        <w:t>Rimozione della classe Categoria e introduzione della classe Catalogo, con conseguente introduzione dell’attributo “categoria” per la classe Componente.</w:t>
       </w:r>
     </w:p>
     <w:p>
@@ -803,49 +1072,7 @@
           <w:sz w:val="28"/>
           <w:szCs w:val="28"/>
         </w:rPr>
-        <w:t xml:space="preserve">Riduzione delle </w:t>
-      </w:r>
-      <w:r>
-        <w:rPr>
-          <w:sz w:val="28"/>
-          <w:szCs w:val="28"/>
-        </w:rPr>
-        <w:t>responsabilità</w:t>
-      </w:r>
-      <w:r>
-        <w:rPr>
-          <w:sz w:val="28"/>
-          <w:szCs w:val="28"/>
-        </w:rPr>
-        <w:t xml:space="preserve"> della classe SistemaPCReady mediante l’uso di </w:t>
-      </w:r>
-      <w:r>
-        <w:rPr>
-          <w:sz w:val="28"/>
-          <w:szCs w:val="28"/>
-        </w:rPr>
-        <w:t>controller di caso d’uso</w:t>
-      </w:r>
-      <w:r>
-        <w:rPr>
-          <w:sz w:val="28"/>
-          <w:szCs w:val="28"/>
-        </w:rPr>
-        <w:t xml:space="preserve"> (by</w:t>
-      </w:r>
-      <w:r>
-        <w:rPr>
-          <w:sz w:val="28"/>
-          <w:szCs w:val="28"/>
-        </w:rPr>
-        <w:t xml:space="preserve"> pattern</w:t>
-      </w:r>
-      <w:r>
-        <w:rPr>
-          <w:sz w:val="28"/>
-          <w:szCs w:val="28"/>
-        </w:rPr>
-        <w:t xml:space="preserve"> Controller).</w:t>
+        <w:t>Applicazione del pattern Composite per la gestione della Configurazione e delle specializzazioni della classe Componente.</w:t>
       </w:r>
     </w:p>
     <w:p>
@@ -871,18 +1098,521 @@
     <w:p>
       <w:pPr>
         <w:rPr>
-          <w:sz w:val="52"/>
-          <w:szCs w:val="52"/>
-        </w:rPr>
-      </w:pPr>
-      <w:bookmarkStart w:id="1" w:name="_GoBack"/>
+          <w:sz w:val="28"/>
+          <w:szCs w:val="28"/>
+        </w:rPr>
+      </w:pPr>
+    </w:p>
+    <w:p>
+      <w:pPr>
+        <w:rPr>
+          <w:sz w:val="28"/>
+          <w:szCs w:val="28"/>
+        </w:rPr>
+      </w:pPr>
+    </w:p>
+    <w:p>
+      <w:pPr>
+        <w:rPr>
+          <w:sz w:val="28"/>
+          <w:szCs w:val="28"/>
+        </w:rPr>
+      </w:pPr>
+    </w:p>
+    <w:p>
+      <w:pPr>
+        <w:rPr>
+          <w:sz w:val="28"/>
+          <w:szCs w:val="28"/>
+        </w:rPr>
+      </w:pPr>
+    </w:p>
+    <w:p>
+      <w:pPr>
+        <w:pStyle w:val="Titolo2"/>
+        <w:rPr>
+          <w:sz w:val="32"/>
+          <w:szCs w:val="32"/>
+        </w:rPr>
+      </w:pPr>
+      <w:bookmarkStart w:id="1" w:name="_Toc31843788"/>
+      <w:r>
+        <w:rPr>
+          <w:sz w:val="32"/>
+          <w:szCs w:val="32"/>
+        </w:rPr>
+        <w:lastRenderedPageBreak/>
+        <w:t>Modello di dominio</w:t>
+      </w:r>
       <w:bookmarkEnd w:id="1"/>
+      <w:r>
+        <w:rPr>
+          <w:sz w:val="32"/>
+          <w:szCs w:val="32"/>
+        </w:rPr>
+        <w:t xml:space="preserve"> </w:t>
+      </w:r>
+    </w:p>
+    <w:p/>
+    <w:p>
+      <w:r>
+        <w:drawing>
+          <wp:inline distT="0" distB="0" distL="0" distR="0" wp14:anchorId="1C031C33" wp14:editId="3DA0A214">
+            <wp:extent cx="6460540" cy="3398520"/>
+            <wp:effectExtent l="0" t="0" r="0" b="0"/>
+            <wp:docPr id="6" name="Immagine 6"/>
+            <wp:cNvGraphicFramePr>
+              <a:graphicFrameLocks xmlns:a="http://schemas.openxmlformats.org/drawingml/2006/main" noChangeAspect="1"/>
+            </wp:cNvGraphicFramePr>
+            <a:graphic xmlns:a="http://schemas.openxmlformats.org/drawingml/2006/main">
+              <a:graphicData uri="http://schemas.openxmlformats.org/drawingml/2006/picture">
+                <pic:pic xmlns:pic="http://schemas.openxmlformats.org/drawingml/2006/picture">
+                  <pic:nvPicPr>
+                    <pic:cNvPr id="1" name=""/>
+                    <pic:cNvPicPr/>
+                  </pic:nvPicPr>
+                  <pic:blipFill>
+                    <a:blip r:embed="rId7"/>
+                    <a:stretch>
+                      <a:fillRect/>
+                    </a:stretch>
+                  </pic:blipFill>
+                  <pic:spPr>
+                    <a:xfrm>
+                      <a:off x="0" y="0"/>
+                      <a:ext cx="6467214" cy="3402031"/>
+                    </a:xfrm>
+                    <a:prstGeom prst="rect">
+                      <a:avLst/>
+                    </a:prstGeom>
+                  </pic:spPr>
+                </pic:pic>
+              </a:graphicData>
+            </a:graphic>
+          </wp:inline>
+        </w:drawing>
+      </w:r>
+    </w:p>
+    <w:p/>
+    <w:p/>
+    <w:p>
+      <w:pPr>
+        <w:pStyle w:val="Titolo2"/>
+        <w:rPr>
+          <w:sz w:val="32"/>
+          <w:szCs w:val="32"/>
+        </w:rPr>
+      </w:pPr>
+      <w:bookmarkStart w:id="2" w:name="_Toc31843789"/>
+      <w:r>
+        <w:rPr>
+          <w:sz w:val="32"/>
+          <w:szCs w:val="32"/>
+        </w:rPr>
+        <w:t>Diagramma delle classi di progetto</w:t>
+      </w:r>
+      <w:bookmarkEnd w:id="2"/>
+    </w:p>
+    <w:p/>
+    <w:p>
+      <w:pPr>
+        <w:rPr>
+          <w:sz w:val="28"/>
+          <w:szCs w:val="28"/>
+        </w:rPr>
+      </w:pPr>
+      <w:r>
+        <w:rPr>
+          <w:sz w:val="28"/>
+          <w:szCs w:val="28"/>
+        </w:rPr>
+        <w:t>Ecco la parte superiore del diagramma delle classi di progetto</w:t>
+      </w:r>
+      <w:r>
+        <w:rPr>
+          <w:sz w:val="28"/>
+          <w:szCs w:val="28"/>
+        </w:rPr>
+        <w:t>.</w:t>
+      </w:r>
+    </w:p>
+    <w:p/>
+    <w:p>
+      <w:r>
+        <w:drawing>
+          <wp:inline distT="0" distB="0" distL="0" distR="0" wp14:anchorId="649A3B71" wp14:editId="0B70AC76">
+            <wp:extent cx="6495545" cy="2834640"/>
+            <wp:effectExtent l="0" t="0" r="635" b="3810"/>
+            <wp:docPr id="7" name="Immagine 7"/>
+            <wp:cNvGraphicFramePr>
+              <a:graphicFrameLocks xmlns:a="http://schemas.openxmlformats.org/drawingml/2006/main" noChangeAspect="1"/>
+            </wp:cNvGraphicFramePr>
+            <a:graphic xmlns:a="http://schemas.openxmlformats.org/drawingml/2006/main">
+              <a:graphicData uri="http://schemas.openxmlformats.org/drawingml/2006/picture">
+                <pic:pic xmlns:pic="http://schemas.openxmlformats.org/drawingml/2006/picture">
+                  <pic:nvPicPr>
+                    <pic:cNvPr id="1" name=""/>
+                    <pic:cNvPicPr/>
+                  </pic:nvPicPr>
+                  <pic:blipFill>
+                    <a:blip r:embed="rId8"/>
+                    <a:stretch>
+                      <a:fillRect/>
+                    </a:stretch>
+                  </pic:blipFill>
+                  <pic:spPr>
+                    <a:xfrm>
+                      <a:off x="0" y="0"/>
+                      <a:ext cx="6505713" cy="2839077"/>
+                    </a:xfrm>
+                    <a:prstGeom prst="rect">
+                      <a:avLst/>
+                    </a:prstGeom>
+                  </pic:spPr>
+                </pic:pic>
+              </a:graphicData>
+            </a:graphic>
+          </wp:inline>
+        </w:drawing>
+      </w:r>
+    </w:p>
+    <w:p/>
+    <w:p>
+      <w:pPr>
+        <w:rPr>
+          <w:sz w:val="28"/>
+          <w:szCs w:val="28"/>
+        </w:rPr>
+      </w:pPr>
+      <w:r>
+        <w:rPr>
+          <w:sz w:val="28"/>
+          <w:szCs w:val="28"/>
+        </w:rPr>
+        <w:lastRenderedPageBreak/>
+        <w:t>Ecco il dettaglio della parte inferiore.</w:t>
+      </w:r>
+    </w:p>
+    <w:p/>
+    <w:p>
+      <w:r>
+        <w:drawing>
+          <wp:inline distT="0" distB="0" distL="0" distR="0" wp14:anchorId="06B75CB4" wp14:editId="2377BA89">
+            <wp:extent cx="6120130" cy="2596515"/>
+            <wp:effectExtent l="0" t="0" r="0" b="0"/>
+            <wp:docPr id="8" name="Immagine 8"/>
+            <wp:cNvGraphicFramePr>
+              <a:graphicFrameLocks xmlns:a="http://schemas.openxmlformats.org/drawingml/2006/main" noChangeAspect="1"/>
+            </wp:cNvGraphicFramePr>
+            <a:graphic xmlns:a="http://schemas.openxmlformats.org/drawingml/2006/main">
+              <a:graphicData uri="http://schemas.openxmlformats.org/drawingml/2006/picture">
+                <pic:pic xmlns:pic="http://schemas.openxmlformats.org/drawingml/2006/picture">
+                  <pic:nvPicPr>
+                    <pic:cNvPr id="1" name=""/>
+                    <pic:cNvPicPr/>
+                  </pic:nvPicPr>
+                  <pic:blipFill>
+                    <a:blip r:embed="rId9"/>
+                    <a:stretch>
+                      <a:fillRect/>
+                    </a:stretch>
+                  </pic:blipFill>
+                  <pic:spPr>
+                    <a:xfrm>
+                      <a:off x="0" y="0"/>
+                      <a:ext cx="6120130" cy="2596515"/>
+                    </a:xfrm>
+                    <a:prstGeom prst="rect">
+                      <a:avLst/>
+                    </a:prstGeom>
+                  </pic:spPr>
+                </pic:pic>
+              </a:graphicData>
+            </a:graphic>
+          </wp:inline>
+        </w:drawing>
+      </w:r>
+    </w:p>
+    <w:p>
+      <w:pPr>
+        <w:rPr>
+          <w:sz w:val="28"/>
+          <w:szCs w:val="28"/>
+        </w:rPr>
+      </w:pPr>
+      <w:r>
+        <w:rPr>
+          <w:sz w:val="28"/>
+          <w:szCs w:val="28"/>
+        </w:rPr>
+        <w:t>Per osservare nel dettaglio il diagramma si consiglia di consultare il file Astah presente nella directory della seconda iterazione.</w:t>
+      </w:r>
+    </w:p>
+    <w:p>
+      <w:pPr>
+        <w:rPr>
+          <w:sz w:val="28"/>
+          <w:szCs w:val="28"/>
+        </w:rPr>
+      </w:pPr>
+    </w:p>
+    <w:p>
+      <w:pPr>
+        <w:rPr>
+          <w:sz w:val="28"/>
+          <w:szCs w:val="28"/>
+        </w:rPr>
+      </w:pPr>
     </w:p>
     <w:p>
       <w:pPr>
         <w:pStyle w:val="Titolo1"/>
       </w:pPr>
-      <w:bookmarkStart w:id="2" w:name="_Toc30115612"/>
+      <w:bookmarkStart w:id="3" w:name="_Toc31843790"/>
+      <w:r>
+        <w:t>Applicazione del pattern Composite</w:t>
+      </w:r>
+      <w:bookmarkEnd w:id="3"/>
+    </w:p>
+    <w:p>
+      <w:pPr>
+        <w:rPr>
+          <w:sz w:val="28"/>
+          <w:szCs w:val="28"/>
+        </w:rPr>
+      </w:pPr>
+      <w:r>
+        <w:rPr>
+          <w:sz w:val="28"/>
+          <w:szCs w:val="28"/>
+        </w:rPr>
+        <w:t xml:space="preserve">Così come si può osservare dal diagramma delle classi di progetto della prima iterazione, la classe Configurazione è data dall’unione di </w:t>
+      </w:r>
+      <w:r>
+        <w:rPr>
+          <w:sz w:val="28"/>
+          <w:szCs w:val="28"/>
+        </w:rPr>
+        <w:t>più</w:t>
+      </w:r>
+      <w:r>
+        <w:rPr>
+          <w:sz w:val="28"/>
+          <w:szCs w:val="28"/>
+        </w:rPr>
+        <w:t xml:space="preserve"> componenti necessarie per il funzionamento reale di un vero PC Desktop.</w:t>
+      </w:r>
+    </w:p>
+    <w:p>
+      <w:pPr>
+        <w:rPr>
+          <w:sz w:val="28"/>
+          <w:szCs w:val="28"/>
+        </w:rPr>
+      </w:pPr>
+      <w:r>
+        <w:rPr>
+          <w:sz w:val="28"/>
+          <w:szCs w:val="28"/>
+        </w:rPr>
+        <w:t>Dunque, mediante il pattern Composite si consente al cliente di trattare in modo uniforme la configurazione, come se essa fosse un oggetto semplice!</w:t>
+      </w:r>
+    </w:p>
+    <w:p>
+      <w:pPr>
+        <w:rPr>
+          <w:sz w:val="28"/>
+          <w:szCs w:val="28"/>
+        </w:rPr>
+      </w:pPr>
+      <w:r>
+        <w:rPr>
+          <w:sz w:val="28"/>
+          <w:szCs w:val="28"/>
+        </w:rPr>
+        <w:drawing>
+          <wp:inline distT="0" distB="0" distL="0" distR="0" wp14:anchorId="7ECA1D97" wp14:editId="768100D7">
+            <wp:extent cx="4890691" cy="2705100"/>
+            <wp:effectExtent l="0" t="0" r="5715" b="0"/>
+            <wp:docPr id="9" name="Immagine 9"/>
+            <wp:cNvGraphicFramePr>
+              <a:graphicFrameLocks xmlns:a="http://schemas.openxmlformats.org/drawingml/2006/main" noChangeAspect="1"/>
+            </wp:cNvGraphicFramePr>
+            <a:graphic xmlns:a="http://schemas.openxmlformats.org/drawingml/2006/main">
+              <a:graphicData uri="http://schemas.openxmlformats.org/drawingml/2006/picture">
+                <pic:pic xmlns:pic="http://schemas.openxmlformats.org/drawingml/2006/picture">
+                  <pic:nvPicPr>
+                    <pic:cNvPr id="1" name=""/>
+                    <pic:cNvPicPr/>
+                  </pic:nvPicPr>
+                  <pic:blipFill>
+                    <a:blip r:embed="rId10"/>
+                    <a:stretch>
+                      <a:fillRect/>
+                    </a:stretch>
+                  </pic:blipFill>
+                  <pic:spPr>
+                    <a:xfrm>
+                      <a:off x="0" y="0"/>
+                      <a:ext cx="4925473" cy="2724338"/>
+                    </a:xfrm>
+                    <a:prstGeom prst="rect">
+                      <a:avLst/>
+                    </a:prstGeom>
+                  </pic:spPr>
+                </pic:pic>
+              </a:graphicData>
+            </a:graphic>
+          </wp:inline>
+        </w:drawing>
+      </w:r>
+    </w:p>
+    <w:p>
+      <w:pPr>
+        <w:rPr>
+          <w:sz w:val="28"/>
+          <w:szCs w:val="28"/>
+        </w:rPr>
+      </w:pPr>
+      <w:r>
+        <w:rPr>
+          <w:sz w:val="28"/>
+          <w:szCs w:val="28"/>
+        </w:rPr>
+        <w:lastRenderedPageBreak/>
+        <w:t xml:space="preserve">Nel </w:t>
+      </w:r>
+      <w:r>
+        <w:rPr>
+          <w:sz w:val="28"/>
+          <w:szCs w:val="28"/>
+        </w:rPr>
+        <w:t>nostro caso la classe “</w:t>
+      </w:r>
+      <w:proofErr w:type="spellStart"/>
+      <w:r>
+        <w:rPr>
+          <w:sz w:val="28"/>
+          <w:szCs w:val="28"/>
+        </w:rPr>
+        <w:t>Leaf</w:t>
+      </w:r>
+      <w:proofErr w:type="spellEnd"/>
+      <w:r>
+        <w:rPr>
+          <w:sz w:val="28"/>
+          <w:szCs w:val="28"/>
+        </w:rPr>
+        <w:t>” corrisponde alle classi specializzate di componente come “CPU” e “RAM”,</w:t>
+      </w:r>
+      <w:r>
+        <w:rPr>
+          <w:sz w:val="28"/>
+          <w:szCs w:val="28"/>
+        </w:rPr>
+        <w:t xml:space="preserve"> la classe Component risulta essere la classe “Componente” (classe generica), e la classe Composite risulta essere la classe “Configurazione”.</w:t>
+      </w:r>
+    </w:p>
+    <w:p>
+      <w:pPr>
+        <w:rPr>
+          <w:sz w:val="28"/>
+          <w:szCs w:val="28"/>
+        </w:rPr>
+      </w:pPr>
+      <w:r>
+        <w:rPr>
+          <w:sz w:val="28"/>
+          <w:szCs w:val="28"/>
+        </w:rPr>
+        <w:t xml:space="preserve">Mediante l’uso di questo pattern si sottolinea come “Configurazione” contiene una lista di “Componente”, e allo stesso tempo </w:t>
+      </w:r>
+      <w:r>
+        <w:rPr>
+          <w:sz w:val="28"/>
+          <w:szCs w:val="28"/>
+        </w:rPr>
+        <w:t xml:space="preserve">“Configurazione” diventa una sottoclasse di “Componente” e </w:t>
+      </w:r>
+      <w:r>
+        <w:rPr>
+          <w:sz w:val="28"/>
+          <w:szCs w:val="28"/>
+        </w:rPr>
+        <w:t>può</w:t>
+      </w:r>
+      <w:r>
+        <w:rPr>
+          <w:sz w:val="28"/>
+          <w:szCs w:val="28"/>
+        </w:rPr>
+        <w:t xml:space="preserve"> essere trattata come tale. </w:t>
+      </w:r>
+    </w:p>
+    <w:p>
+      <w:pPr>
+        <w:rPr>
+          <w:sz w:val="28"/>
+          <w:szCs w:val="28"/>
+        </w:rPr>
+      </w:pPr>
+      <w:r>
+        <w:rPr>
+          <w:sz w:val="28"/>
+          <w:szCs w:val="28"/>
+        </w:rPr>
+        <w:t xml:space="preserve">Questo pattern, oltre ad avere un beneficio attuale dato dalla gestione semplificata di una struttura composta, consente di semplificare la gestione futura del Catalogo: tale classe </w:t>
+      </w:r>
+      <w:r>
+        <w:rPr>
+          <w:sz w:val="28"/>
+          <w:szCs w:val="28"/>
+        </w:rPr>
+        <w:t>tratterà</w:t>
+      </w:r>
+      <w:r>
+        <w:rPr>
+          <w:sz w:val="28"/>
+          <w:szCs w:val="28"/>
+        </w:rPr>
+        <w:t xml:space="preserve"> una configurazione e una componente come se fossero la stessa cosa, e quindi </w:t>
+      </w:r>
+      <w:r>
+        <w:rPr>
+          <w:sz w:val="28"/>
+          <w:szCs w:val="28"/>
+        </w:rPr>
+        <w:t>potrà</w:t>
+      </w:r>
+      <w:r>
+        <w:rPr>
+          <w:sz w:val="28"/>
+          <w:szCs w:val="28"/>
+        </w:rPr>
+        <w:t xml:space="preserve"> usufruire di un unico set di funzioni generiche per ottenere sia componenti di una categoria specifica sia delle configurazioni/bundle.</w:t>
+      </w:r>
+    </w:p>
+    <w:p>
+      <w:pPr>
+        <w:rPr>
+          <w:sz w:val="28"/>
+          <w:szCs w:val="28"/>
+        </w:rPr>
+      </w:pPr>
+    </w:p>
+    <w:p>
+      <w:pPr>
+        <w:rPr>
+          <w:sz w:val="28"/>
+          <w:szCs w:val="28"/>
+        </w:rPr>
+      </w:pPr>
+    </w:p>
+    <w:p>
+      <w:pPr>
+        <w:pStyle w:val="Titolo1"/>
+      </w:pPr>
+      <w:bookmarkStart w:id="4" w:name="_Toc31843791"/>
       <w:r>
         <w:t xml:space="preserve">Logica di </w:t>
       </w:r>
@@ -892,37 +1622,1022 @@
       <w:r>
         <w:t xml:space="preserve"> delle componenti</w:t>
       </w:r>
-      <w:bookmarkEnd w:id="2"/>
-    </w:p>
-    <w:p>
-      <w:pPr>
-        <w:rPr>
-          <w:sz w:val="28"/>
-          <w:szCs w:val="28"/>
-        </w:rPr>
-      </w:pPr>
+      <w:bookmarkEnd w:id="4"/>
+    </w:p>
+    <w:p>
+      <w:pPr>
+        <w:rPr>
+          <w:sz w:val="28"/>
+          <w:szCs w:val="28"/>
+        </w:rPr>
+      </w:pPr>
+      <w:r>
+        <w:rPr>
+          <w:sz w:val="28"/>
+          <w:szCs w:val="28"/>
+        </w:rPr>
+        <w:t>Una configurazione per potersi definire funzionante deve soddisfare i seguenti requisiti:</w:t>
+      </w:r>
+    </w:p>
+    <w:p>
+      <w:pPr>
+        <w:pStyle w:val="Paragrafoelenco"/>
+        <w:numPr>
+          <w:ilvl w:val="0"/>
+          <w:numId w:val="2"/>
+        </w:numPr>
+        <w:rPr>
+          <w:sz w:val="28"/>
+          <w:szCs w:val="28"/>
+        </w:rPr>
+      </w:pPr>
+      <w:r>
+        <w:rPr>
+          <w:sz w:val="28"/>
+          <w:szCs w:val="28"/>
+        </w:rPr>
+        <w:t>Ciascun componente deve essere compatibile con il resto dei componenti presenti nella configurazione.</w:t>
+      </w:r>
+    </w:p>
+    <w:p>
+      <w:pPr>
+        <w:pStyle w:val="Paragrafoelenco"/>
+        <w:numPr>
+          <w:ilvl w:val="0"/>
+          <w:numId w:val="2"/>
+        </w:numPr>
+        <w:rPr>
+          <w:sz w:val="28"/>
+          <w:szCs w:val="28"/>
+        </w:rPr>
+      </w:pPr>
+      <w:r>
+        <w:rPr>
+          <w:sz w:val="28"/>
+          <w:szCs w:val="28"/>
+        </w:rPr>
+        <w:t xml:space="preserve">La configurazione deve possedere almeno una delle seguente componenti: </w:t>
+      </w:r>
+    </w:p>
+    <w:p>
+      <w:pPr>
+        <w:pStyle w:val="Paragrafoelenco"/>
+        <w:numPr>
+          <w:ilvl w:val="1"/>
+          <w:numId w:val="2"/>
+        </w:numPr>
+        <w:rPr>
+          <w:sz w:val="28"/>
+          <w:szCs w:val="28"/>
+        </w:rPr>
+      </w:pPr>
+      <w:r>
+        <w:rPr>
+          <w:sz w:val="28"/>
+          <w:szCs w:val="28"/>
+        </w:rPr>
+        <w:t>CPU</w:t>
+      </w:r>
+    </w:p>
+    <w:p>
+      <w:pPr>
+        <w:pStyle w:val="Paragrafoelenco"/>
+        <w:numPr>
+          <w:ilvl w:val="1"/>
+          <w:numId w:val="2"/>
+        </w:numPr>
+        <w:rPr>
+          <w:sz w:val="28"/>
+          <w:szCs w:val="28"/>
+        </w:rPr>
+      </w:pPr>
+      <w:r>
+        <w:rPr>
+          <w:sz w:val="28"/>
+          <w:szCs w:val="28"/>
+        </w:rPr>
+        <w:t>GPU</w:t>
+      </w:r>
+    </w:p>
+    <w:p>
+      <w:pPr>
+        <w:pStyle w:val="Paragrafoelenco"/>
+        <w:numPr>
+          <w:ilvl w:val="1"/>
+          <w:numId w:val="2"/>
+        </w:numPr>
+        <w:rPr>
+          <w:sz w:val="28"/>
+          <w:szCs w:val="28"/>
+        </w:rPr>
+      </w:pPr>
+      <w:r>
+        <w:rPr>
+          <w:sz w:val="28"/>
+          <w:szCs w:val="28"/>
+        </w:rPr>
+        <w:t>Motherboard</w:t>
+      </w:r>
+    </w:p>
+    <w:p>
+      <w:pPr>
+        <w:pStyle w:val="Paragrafoelenco"/>
+        <w:numPr>
+          <w:ilvl w:val="1"/>
+          <w:numId w:val="2"/>
+        </w:numPr>
+        <w:rPr>
+          <w:sz w:val="28"/>
+          <w:szCs w:val="28"/>
+        </w:rPr>
+      </w:pPr>
+      <w:r>
+        <w:rPr>
+          <w:sz w:val="28"/>
+          <w:szCs w:val="28"/>
+        </w:rPr>
+        <w:t>RAM</w:t>
+      </w:r>
+    </w:p>
+    <w:p>
+      <w:pPr>
+        <w:pStyle w:val="Paragrafoelenco"/>
+        <w:numPr>
+          <w:ilvl w:val="1"/>
+          <w:numId w:val="2"/>
+        </w:numPr>
+        <w:rPr>
+          <w:sz w:val="28"/>
+          <w:szCs w:val="28"/>
+        </w:rPr>
+      </w:pPr>
+      <w:r>
+        <w:rPr>
+          <w:sz w:val="28"/>
+          <w:szCs w:val="28"/>
+        </w:rPr>
+        <w:t>PSU</w:t>
+      </w:r>
+    </w:p>
+    <w:p>
+      <w:pPr>
+        <w:pStyle w:val="Paragrafoelenco"/>
+        <w:numPr>
+          <w:ilvl w:val="1"/>
+          <w:numId w:val="2"/>
+        </w:numPr>
+        <w:rPr>
+          <w:sz w:val="28"/>
+          <w:szCs w:val="28"/>
+        </w:rPr>
+      </w:pPr>
+      <w:r>
+        <w:rPr>
+          <w:sz w:val="28"/>
+          <w:szCs w:val="28"/>
+        </w:rPr>
+        <w:t>Storage</w:t>
+      </w:r>
+    </w:p>
+    <w:p>
+      <w:pPr>
+        <w:pStyle w:val="Paragrafoelenco"/>
+        <w:numPr>
+          <w:ilvl w:val="1"/>
+          <w:numId w:val="2"/>
+        </w:numPr>
+        <w:rPr>
+          <w:sz w:val="28"/>
+          <w:szCs w:val="28"/>
+        </w:rPr>
+      </w:pPr>
+      <w:r>
+        <w:rPr>
+          <w:sz w:val="28"/>
+          <w:szCs w:val="28"/>
+        </w:rPr>
+        <w:t>Case</w:t>
+      </w:r>
+    </w:p>
+    <w:p>
+      <w:pPr>
+        <w:pStyle w:val="Paragrafoelenco"/>
+        <w:numPr>
+          <w:ilvl w:val="0"/>
+          <w:numId w:val="2"/>
+        </w:numPr>
+        <w:rPr>
+          <w:sz w:val="28"/>
+          <w:szCs w:val="28"/>
+        </w:rPr>
+      </w:pPr>
+      <w:r>
+        <w:rPr>
+          <w:sz w:val="28"/>
+          <w:szCs w:val="28"/>
+        </w:rPr>
+        <w:t>La configurazione deve possedere delle componenti il cui consumo energetico sia inferiore o uguale alla potenza fornita dal PSU selezionato.</w:t>
+      </w:r>
+    </w:p>
+    <w:p>
+      <w:pPr>
+        <w:ind w:left="360"/>
+        <w:rPr>
+          <w:sz w:val="28"/>
+          <w:szCs w:val="28"/>
+        </w:rPr>
+      </w:pPr>
+    </w:p>
+    <w:p>
+      <w:pPr>
+        <w:rPr>
+          <w:sz w:val="28"/>
+          <w:szCs w:val="28"/>
+        </w:rPr>
+      </w:pPr>
+      <w:r>
+        <w:rPr>
+          <w:sz w:val="28"/>
+          <w:szCs w:val="28"/>
+        </w:rPr>
+        <w:t xml:space="preserve">Tali punti fondamentali sopra evidenziati sono stati tradotti in delle “funzioni di controllo </w:t>
+      </w:r>
       <w:proofErr w:type="spellStart"/>
       <w:r>
         <w:rPr>
           <w:sz w:val="28"/>
           <w:szCs w:val="28"/>
         </w:rPr>
-        <w:t>aaaa</w:t>
+        <w:t>compatibilitá</w:t>
       </w:r>
       <w:proofErr w:type="spellEnd"/>
-    </w:p>
+      <w:r>
+        <w:rPr>
+          <w:sz w:val="28"/>
+          <w:szCs w:val="28"/>
+        </w:rPr>
+        <w:t>”, le quali hanno portato una modifica ai precedenti diagrammi di sequenza, e all’introduzione di una classe a cui viene delegata l’esecuzione di tali funzioni di controllo denominata “</w:t>
+      </w:r>
+      <w:proofErr w:type="spellStart"/>
+      <w:r>
+        <w:rPr>
+          <w:sz w:val="28"/>
+          <w:szCs w:val="28"/>
+        </w:rPr>
+        <w:t>CompatibilityChecker</w:t>
+      </w:r>
+      <w:proofErr w:type="spellEnd"/>
+      <w:r>
+        <w:rPr>
+          <w:sz w:val="28"/>
+          <w:szCs w:val="28"/>
+        </w:rPr>
+        <w:t>”</w:t>
+      </w:r>
+    </w:p>
+    <w:p>
+      <w:pPr>
+        <w:ind w:left="360"/>
+        <w:rPr>
+          <w:sz w:val="28"/>
+          <w:szCs w:val="28"/>
+        </w:rPr>
+      </w:pPr>
+    </w:p>
+    <w:p>
+      <w:pPr>
+        <w:ind w:left="360"/>
+        <w:rPr>
+          <w:sz w:val="28"/>
+          <w:szCs w:val="28"/>
+        </w:rPr>
+      </w:pPr>
+      <w:r>
+        <w:rPr>
+          <w:sz w:val="28"/>
+          <w:szCs w:val="28"/>
+        </w:rPr>
+        <w:lastRenderedPageBreak/>
+        <w:drawing>
+          <wp:inline distT="0" distB="0" distL="0" distR="0" wp14:anchorId="22C7AE7B" wp14:editId="2EBB6AC1">
+            <wp:extent cx="4614503" cy="1094510"/>
+            <wp:effectExtent l="0" t="0" r="0" b="0"/>
+            <wp:docPr id="14" name="Immagine 14"/>
+            <wp:cNvGraphicFramePr>
+              <a:graphicFrameLocks xmlns:a="http://schemas.openxmlformats.org/drawingml/2006/main" noChangeAspect="1"/>
+            </wp:cNvGraphicFramePr>
+            <a:graphic xmlns:a="http://schemas.openxmlformats.org/drawingml/2006/main">
+              <a:graphicData uri="http://schemas.openxmlformats.org/drawingml/2006/picture">
+                <pic:pic xmlns:pic="http://schemas.openxmlformats.org/drawingml/2006/picture">
+                  <pic:nvPicPr>
+                    <pic:cNvPr id="1" name=""/>
+                    <pic:cNvPicPr/>
+                  </pic:nvPicPr>
+                  <pic:blipFill>
+                    <a:blip r:embed="rId11"/>
+                    <a:stretch>
+                      <a:fillRect/>
+                    </a:stretch>
+                  </pic:blipFill>
+                  <pic:spPr>
+                    <a:xfrm>
+                      <a:off x="0" y="0"/>
+                      <a:ext cx="4656038" cy="1104362"/>
+                    </a:xfrm>
+                    <a:prstGeom prst="rect">
+                      <a:avLst/>
+                    </a:prstGeom>
+                  </pic:spPr>
+                </pic:pic>
+              </a:graphicData>
+            </a:graphic>
+          </wp:inline>
+        </w:drawing>
+      </w:r>
+    </w:p>
+    <w:p>
+      <w:pPr>
+        <w:ind w:left="360"/>
+        <w:rPr>
+          <w:sz w:val="28"/>
+          <w:szCs w:val="28"/>
+        </w:rPr>
+      </w:pPr>
+    </w:p>
+    <w:p>
+      <w:pPr>
+        <w:rPr>
+          <w:sz w:val="28"/>
+          <w:szCs w:val="28"/>
+        </w:rPr>
+      </w:pPr>
+      <w:r>
+        <w:rPr>
+          <w:sz w:val="28"/>
+          <w:szCs w:val="28"/>
+        </w:rPr>
+        <w:t>Tale classe è stata collegata con tutte classi che estendono “Componente”, con “Componente” e con “Configurazione”, in quanto deve essere in grado di riconoscere un componente specializzato e la configurazione attuale, in modo tale da poter richiedere a quest’ultima la lista di componenti attualmente selezionati.</w:t>
+      </w:r>
+    </w:p>
+    <w:p>
+      <w:pPr>
+        <w:rPr>
+          <w:sz w:val="28"/>
+          <w:szCs w:val="28"/>
+        </w:rPr>
+      </w:pPr>
+    </w:p>
+    <w:p>
+      <w:pPr>
+        <w:rPr>
+          <w:sz w:val="28"/>
+          <w:szCs w:val="28"/>
+        </w:rPr>
+      </w:pPr>
+    </w:p>
+    <w:p>
+      <w:pPr>
+        <w:rPr>
+          <w:sz w:val="28"/>
+          <w:szCs w:val="28"/>
+        </w:rPr>
+      </w:pPr>
+      <w:r>
+        <w:rPr>
+          <w:sz w:val="28"/>
+          <w:szCs w:val="28"/>
+        </w:rPr>
+        <w:t>Ecco una rapida spiegazione delle funzioni di controllo presenti in tale classe:</w:t>
+      </w:r>
+    </w:p>
+    <w:p>
+      <w:pPr>
+        <w:pStyle w:val="Paragrafoelenco"/>
+        <w:numPr>
+          <w:ilvl w:val="0"/>
+          <w:numId w:val="4"/>
+        </w:numPr>
+        <w:rPr>
+          <w:sz w:val="28"/>
+          <w:szCs w:val="28"/>
+        </w:rPr>
+      </w:pPr>
+      <w:proofErr w:type="spellStart"/>
+      <w:r>
+        <w:rPr>
+          <w:b/>
+          <w:bCs/>
+          <w:sz w:val="28"/>
+          <w:szCs w:val="28"/>
+        </w:rPr>
+        <w:t>controlloComponente</w:t>
+      </w:r>
+      <w:proofErr w:type="spellEnd"/>
+      <w:r>
+        <w:rPr>
+          <w:b/>
+          <w:bCs/>
+          <w:sz w:val="28"/>
+          <w:szCs w:val="28"/>
+        </w:rPr>
+        <w:t>(</w:t>
+      </w:r>
+      <w:proofErr w:type="spellStart"/>
+      <w:r>
+        <w:rPr>
+          <w:b/>
+          <w:bCs/>
+          <w:sz w:val="28"/>
+          <w:szCs w:val="28"/>
+        </w:rPr>
+        <w:t>componenteCorrente</w:t>
+      </w:r>
+      <w:proofErr w:type="spellEnd"/>
+      <w:r>
+        <w:rPr>
+          <w:b/>
+          <w:bCs/>
+          <w:sz w:val="28"/>
+          <w:szCs w:val="28"/>
+        </w:rPr>
+        <w:t xml:space="preserve"> : Componente</w:t>
+      </w:r>
+      <w:r>
+        <w:rPr>
+          <w:b/>
+          <w:bCs/>
+          <w:sz w:val="28"/>
+          <w:szCs w:val="28"/>
+        </w:rPr>
+        <w:t>):</w:t>
+      </w:r>
+      <w:r>
+        <w:rPr>
+          <w:sz w:val="28"/>
+          <w:szCs w:val="28"/>
+        </w:rPr>
+        <w:t xml:space="preserve"> tale funzione ha il compito di eseguire una serie di controlli di compatibilità </w:t>
+      </w:r>
+      <w:r>
+        <w:rPr>
+          <w:sz w:val="28"/>
+          <w:szCs w:val="28"/>
+        </w:rPr>
+        <w:t xml:space="preserve">(eseguiti in base alla classe del componente corrente) </w:t>
+      </w:r>
+      <w:r>
+        <w:rPr>
+          <w:sz w:val="28"/>
+          <w:szCs w:val="28"/>
+        </w:rPr>
+        <w:t xml:space="preserve">del componente attuale con i componenti presenti nella </w:t>
+      </w:r>
+      <w:r>
+        <w:rPr>
+          <w:sz w:val="28"/>
+          <w:szCs w:val="28"/>
+        </w:rPr>
+        <w:t>“</w:t>
+      </w:r>
+      <w:proofErr w:type="spellStart"/>
+      <w:r>
+        <w:rPr>
+          <w:sz w:val="28"/>
+          <w:szCs w:val="28"/>
+        </w:rPr>
+        <w:t>listaComponenti</w:t>
+      </w:r>
+      <w:proofErr w:type="spellEnd"/>
+      <w:r>
+        <w:rPr>
+          <w:sz w:val="28"/>
+          <w:szCs w:val="28"/>
+        </w:rPr>
+        <w:t>”</w:t>
+      </w:r>
+      <w:r>
+        <w:rPr>
+          <w:sz w:val="28"/>
+          <w:szCs w:val="28"/>
+        </w:rPr>
+        <w:t xml:space="preserve"> della configurazione attuale.</w:t>
+      </w:r>
+    </w:p>
+    <w:p>
+      <w:pPr>
+        <w:pStyle w:val="Paragrafoelenco"/>
+        <w:numPr>
+          <w:ilvl w:val="1"/>
+          <w:numId w:val="4"/>
+        </w:numPr>
+        <w:rPr>
+          <w:sz w:val="28"/>
+          <w:szCs w:val="28"/>
+        </w:rPr>
+      </w:pPr>
+      <w:r>
+        <w:rPr>
+          <w:sz w:val="28"/>
+          <w:szCs w:val="28"/>
+        </w:rPr>
+        <w:t>Tale funzione viene eseguita alla conferma del componente da inserire prima dell’inserimento di quest’ultimo nella configurazione</w:t>
+      </w:r>
+    </w:p>
+    <w:p>
+      <w:pPr>
+        <w:pStyle w:val="Paragrafoelenco"/>
+        <w:numPr>
+          <w:ilvl w:val="0"/>
+          <w:numId w:val="4"/>
+        </w:numPr>
+        <w:rPr>
+          <w:sz w:val="28"/>
+          <w:szCs w:val="28"/>
+        </w:rPr>
+      </w:pPr>
+      <w:proofErr w:type="spellStart"/>
+      <w:r>
+        <w:rPr>
+          <w:b/>
+          <w:bCs/>
+          <w:sz w:val="28"/>
+          <w:szCs w:val="28"/>
+        </w:rPr>
+        <w:t>controllaPresenzaComponenti</w:t>
+      </w:r>
+      <w:proofErr w:type="spellEnd"/>
+      <w:r>
+        <w:rPr>
+          <w:b/>
+          <w:bCs/>
+          <w:sz w:val="28"/>
+          <w:szCs w:val="28"/>
+        </w:rPr>
+        <w:t>():</w:t>
+      </w:r>
+      <w:r>
+        <w:rPr>
+          <w:sz w:val="28"/>
+          <w:szCs w:val="28"/>
+        </w:rPr>
+        <w:t xml:space="preserve"> tale funzione ha il compito di controllare l’esistenza di almeno un’istanza di ciascuna delle classi fondamentali per il funzionamento della configurazione.</w:t>
+      </w:r>
+    </w:p>
+    <w:p>
+      <w:pPr>
+        <w:pStyle w:val="Paragrafoelenco"/>
+        <w:numPr>
+          <w:ilvl w:val="1"/>
+          <w:numId w:val="4"/>
+        </w:numPr>
+        <w:rPr>
+          <w:sz w:val="28"/>
+          <w:szCs w:val="28"/>
+        </w:rPr>
+      </w:pPr>
+      <w:r>
+        <w:rPr>
+          <w:sz w:val="28"/>
+          <w:szCs w:val="28"/>
+        </w:rPr>
+        <w:t xml:space="preserve">Tale funzione viene eseguita alla conferma della configurazione attuale, prima che essa venga salvata </w:t>
+      </w:r>
+      <w:r>
+        <w:rPr>
+          <w:sz w:val="28"/>
+          <w:szCs w:val="28"/>
+        </w:rPr>
+        <w:t>in memoria.</w:t>
+      </w:r>
+    </w:p>
+    <w:p>
+      <w:pPr>
+        <w:pStyle w:val="Paragrafoelenco"/>
+        <w:numPr>
+          <w:ilvl w:val="0"/>
+          <w:numId w:val="4"/>
+        </w:numPr>
+        <w:rPr>
+          <w:sz w:val="28"/>
+          <w:szCs w:val="28"/>
+        </w:rPr>
+      </w:pPr>
+      <w:proofErr w:type="spellStart"/>
+      <w:r>
+        <w:rPr>
+          <w:b/>
+          <w:bCs/>
+          <w:sz w:val="28"/>
+          <w:szCs w:val="28"/>
+        </w:rPr>
+        <w:t>controllaConsumoEnergetico</w:t>
+      </w:r>
+      <w:proofErr w:type="spellEnd"/>
+      <w:r>
+        <w:rPr>
+          <w:b/>
+          <w:bCs/>
+          <w:sz w:val="28"/>
+          <w:szCs w:val="28"/>
+        </w:rPr>
+        <w:t>():</w:t>
+      </w:r>
+      <w:r>
+        <w:rPr>
+          <w:sz w:val="28"/>
+          <w:szCs w:val="28"/>
+        </w:rPr>
+        <w:t xml:space="preserve"> tale funzione </w:t>
+      </w:r>
+      <w:r>
+        <w:rPr>
+          <w:sz w:val="28"/>
+          <w:szCs w:val="28"/>
+        </w:rPr>
+        <w:t xml:space="preserve">ha il compito di calcolare il consumo energetico totale di tutti i componenti presenti nella </w:t>
+      </w:r>
+      <w:proofErr w:type="spellStart"/>
+      <w:r>
+        <w:rPr>
+          <w:sz w:val="28"/>
+          <w:szCs w:val="28"/>
+        </w:rPr>
+        <w:t>listaComponenti</w:t>
+      </w:r>
+      <w:proofErr w:type="spellEnd"/>
+      <w:r>
+        <w:rPr>
+          <w:sz w:val="28"/>
+          <w:szCs w:val="28"/>
+        </w:rPr>
+        <w:t xml:space="preserve"> della configurazione per comprendere se esso </w:t>
+      </w:r>
+      <w:proofErr w:type="spellStart"/>
+      <w:r>
+        <w:rPr>
+          <w:sz w:val="28"/>
+          <w:szCs w:val="28"/>
+        </w:rPr>
+        <w:t>puó</w:t>
+      </w:r>
+      <w:proofErr w:type="spellEnd"/>
+      <w:r>
+        <w:rPr>
+          <w:sz w:val="28"/>
+          <w:szCs w:val="28"/>
+        </w:rPr>
+        <w:t xml:space="preserve"> essere soddisfatto dalla potenza fornita dal PSU scelto.</w:t>
+      </w:r>
+    </w:p>
+    <w:p>
+      <w:pPr>
+        <w:pStyle w:val="Paragrafoelenco"/>
+        <w:numPr>
+          <w:ilvl w:val="1"/>
+          <w:numId w:val="4"/>
+        </w:numPr>
+        <w:rPr>
+          <w:sz w:val="28"/>
+          <w:szCs w:val="28"/>
+        </w:rPr>
+      </w:pPr>
+      <w:r>
+        <w:rPr>
+          <w:sz w:val="28"/>
+          <w:szCs w:val="28"/>
+        </w:rPr>
+        <w:t>Tale funzione viene eseguita alla conferma della configurazione attuale, prima che essa venga salvata in memoria.</w:t>
+      </w:r>
+    </w:p>
+    <w:p>
+      <w:pPr>
+        <w:rPr>
+          <w:sz w:val="28"/>
+          <w:szCs w:val="28"/>
+        </w:rPr>
+      </w:pPr>
+    </w:p>
+    <w:p>
+      <w:pPr>
+        <w:rPr>
+          <w:sz w:val="28"/>
+          <w:szCs w:val="28"/>
+        </w:rPr>
+      </w:pPr>
+    </w:p>
+    <w:p>
+      <w:pPr>
+        <w:rPr>
+          <w:sz w:val="28"/>
+          <w:szCs w:val="28"/>
+        </w:rPr>
+      </w:pPr>
+    </w:p>
+    <w:p>
+      <w:pPr>
+        <w:rPr>
+          <w:sz w:val="28"/>
+          <w:szCs w:val="28"/>
+        </w:rPr>
+      </w:pPr>
+    </w:p>
+    <w:p>
+      <w:pPr>
+        <w:rPr>
+          <w:sz w:val="28"/>
+          <w:szCs w:val="28"/>
+        </w:rPr>
+      </w:pPr>
+    </w:p>
+    <w:p>
+      <w:pPr>
+        <w:rPr>
+          <w:sz w:val="28"/>
+          <w:szCs w:val="28"/>
+        </w:rPr>
+      </w:pPr>
+    </w:p>
+    <w:p>
+      <w:pPr>
+        <w:rPr>
+          <w:sz w:val="28"/>
+          <w:szCs w:val="28"/>
+        </w:rPr>
+      </w:pPr>
+      <w:r>
+        <w:rPr>
+          <w:sz w:val="28"/>
+          <w:szCs w:val="28"/>
+        </w:rPr>
+        <w:t>A seguire i diagrammi di sequenza nel caso di successo, con le funzioni sopra citate:</w:t>
+      </w:r>
+    </w:p>
+    <w:p>
+      <w:pPr>
+        <w:pStyle w:val="Paragrafoelenco"/>
+        <w:numPr>
+          <w:ilvl w:val="0"/>
+          <w:numId w:val="5"/>
+        </w:numPr>
+        <w:rPr>
+          <w:sz w:val="28"/>
+          <w:szCs w:val="28"/>
+        </w:rPr>
+      </w:pPr>
+      <w:proofErr w:type="spellStart"/>
+      <w:r>
+        <w:rPr>
+          <w:sz w:val="28"/>
+          <w:szCs w:val="28"/>
+        </w:rPr>
+        <w:t>confermaComponente</w:t>
+      </w:r>
+      <w:proofErr w:type="spellEnd"/>
+    </w:p>
+    <w:p>
+      <w:pPr>
+        <w:rPr>
+          <w:sz w:val="28"/>
+          <w:szCs w:val="28"/>
+        </w:rPr>
+      </w:pPr>
+      <w:r>
+        <w:rPr>
+          <w:sz w:val="28"/>
+          <w:szCs w:val="28"/>
+        </w:rPr>
+        <w:drawing>
+          <wp:inline distT="0" distB="0" distL="0" distR="0" wp14:anchorId="50A3D2C2" wp14:editId="58D18D86">
+            <wp:extent cx="6120130" cy="2612390"/>
+            <wp:effectExtent l="0" t="0" r="0" b="0"/>
+            <wp:docPr id="11" name="Immagine 11"/>
+            <wp:cNvGraphicFramePr>
+              <a:graphicFrameLocks xmlns:a="http://schemas.openxmlformats.org/drawingml/2006/main" noChangeAspect="1"/>
+            </wp:cNvGraphicFramePr>
+            <a:graphic xmlns:a="http://schemas.openxmlformats.org/drawingml/2006/main">
+              <a:graphicData uri="http://schemas.openxmlformats.org/drawingml/2006/picture">
+                <pic:pic xmlns:pic="http://schemas.openxmlformats.org/drawingml/2006/picture">
+                  <pic:nvPicPr>
+                    <pic:cNvPr id="1" name=""/>
+                    <pic:cNvPicPr/>
+                  </pic:nvPicPr>
+                  <pic:blipFill>
+                    <a:blip r:embed="rId12"/>
+                    <a:stretch>
+                      <a:fillRect/>
+                    </a:stretch>
+                  </pic:blipFill>
+                  <pic:spPr>
+                    <a:xfrm>
+                      <a:off x="0" y="0"/>
+                      <a:ext cx="6120130" cy="2612390"/>
+                    </a:xfrm>
+                    <a:prstGeom prst="rect">
+                      <a:avLst/>
+                    </a:prstGeom>
+                  </pic:spPr>
+                </pic:pic>
+              </a:graphicData>
+            </a:graphic>
+          </wp:inline>
+        </w:drawing>
+      </w:r>
+    </w:p>
+    <w:p>
+      <w:pPr>
+        <w:pStyle w:val="Paragrafoelenco"/>
+        <w:numPr>
+          <w:ilvl w:val="0"/>
+          <w:numId w:val="5"/>
+        </w:numPr>
+        <w:rPr>
+          <w:sz w:val="28"/>
+          <w:szCs w:val="28"/>
+        </w:rPr>
+      </w:pPr>
+      <w:proofErr w:type="spellStart"/>
+      <w:r>
+        <w:rPr>
+          <w:sz w:val="28"/>
+          <w:szCs w:val="28"/>
+        </w:rPr>
+        <w:t>terminaAssemblaggio</w:t>
+      </w:r>
+      <w:proofErr w:type="spellEnd"/>
+    </w:p>
+    <w:p>
+      <w:r>
+        <w:drawing>
+          <wp:inline distT="0" distB="0" distL="0" distR="0" wp14:anchorId="27A4B5E2" wp14:editId="1ED1F199">
+            <wp:extent cx="6120130" cy="2703830"/>
+            <wp:effectExtent l="0" t="0" r="0" b="1270"/>
+            <wp:docPr id="12" name="Immagine 12"/>
+            <wp:cNvGraphicFramePr>
+              <a:graphicFrameLocks xmlns:a="http://schemas.openxmlformats.org/drawingml/2006/main" noChangeAspect="1"/>
+            </wp:cNvGraphicFramePr>
+            <a:graphic xmlns:a="http://schemas.openxmlformats.org/drawingml/2006/main">
+              <a:graphicData uri="http://schemas.openxmlformats.org/drawingml/2006/picture">
+                <pic:pic xmlns:pic="http://schemas.openxmlformats.org/drawingml/2006/picture">
+                  <pic:nvPicPr>
+                    <pic:cNvPr id="1" name=""/>
+                    <pic:cNvPicPr/>
+                  </pic:nvPicPr>
+                  <pic:blipFill>
+                    <a:blip r:embed="rId13"/>
+                    <a:stretch>
+                      <a:fillRect/>
+                    </a:stretch>
+                  </pic:blipFill>
+                  <pic:spPr>
+                    <a:xfrm>
+                      <a:off x="0" y="0"/>
+                      <a:ext cx="6120130" cy="2703830"/>
+                    </a:xfrm>
+                    <a:prstGeom prst="rect">
+                      <a:avLst/>
+                    </a:prstGeom>
+                  </pic:spPr>
+                </pic:pic>
+              </a:graphicData>
+            </a:graphic>
+          </wp:inline>
+        </w:drawing>
+      </w:r>
+    </w:p>
+    <w:p/>
+    <w:p/>
+    <w:p/>
+    <w:p/>
+    <w:p/>
+    <w:p/>
+    <w:p/>
     <w:p>
       <w:pPr>
         <w:pStyle w:val="Titolo1"/>
       </w:pPr>
-      <w:bookmarkStart w:id="3" w:name="_Toc30115613"/>
-      <w:r>
-        <w:t>Logica di UC5</w:t>
-      </w:r>
-      <w:bookmarkEnd w:id="3"/>
-    </w:p>
-    <w:p>
-      <w:pPr>
+      <w:bookmarkStart w:id="5" w:name="_Toc31843792"/>
+      <w:r>
+        <w:t>Introduzione della classe catalogo</w:t>
+      </w:r>
+      <w:bookmarkEnd w:id="5"/>
+    </w:p>
+    <w:p>
+      <w:pPr>
+        <w:rPr>
+          <w:sz w:val="28"/>
+          <w:szCs w:val="28"/>
+        </w:rPr>
+      </w:pPr>
+      <w:r>
+        <w:rPr>
+          <w:sz w:val="28"/>
+          <w:szCs w:val="28"/>
+        </w:rPr>
+        <w:t>La classe catalogo nasce dalla necessità di dover mostrare al cliente e all’amministratore un pool di componenti disponibili per assemblare le configurazioni.</w:t>
+      </w:r>
+    </w:p>
+    <w:p>
+      <w:pPr>
+        <w:rPr>
+          <w:sz w:val="28"/>
+          <w:szCs w:val="28"/>
+        </w:rPr>
+      </w:pPr>
+      <w:r>
+        <w:rPr>
+          <w:sz w:val="28"/>
+          <w:szCs w:val="28"/>
+        </w:rPr>
+        <w:t>Dunque la classe catalogo avrà la responsabilità di reperire mappe di componenti in base alle richieste prevenute mediante l’handler di caso d’uso.</w:t>
+      </w:r>
+    </w:p>
+    <w:p>
+      <w:pPr>
+        <w:rPr>
+          <w:sz w:val="28"/>
+          <w:szCs w:val="28"/>
+        </w:rPr>
+      </w:pPr>
+    </w:p>
+    <w:p>
+      <w:pPr>
+        <w:rPr>
+          <w:sz w:val="28"/>
+          <w:szCs w:val="28"/>
+        </w:rPr>
+      </w:pPr>
+      <w:r>
+        <w:rPr>
+          <w:sz w:val="28"/>
+          <w:szCs w:val="28"/>
+        </w:rPr>
+        <w:drawing>
+          <wp:inline distT="0" distB="0" distL="0" distR="0" wp14:anchorId="18C62732" wp14:editId="103A84B0">
+            <wp:extent cx="4970968" cy="1143000"/>
+            <wp:effectExtent l="0" t="0" r="1270" b="0"/>
+            <wp:docPr id="15" name="Immagine 15"/>
+            <wp:cNvGraphicFramePr>
+              <a:graphicFrameLocks xmlns:a="http://schemas.openxmlformats.org/drawingml/2006/main" noChangeAspect="1"/>
+            </wp:cNvGraphicFramePr>
+            <a:graphic xmlns:a="http://schemas.openxmlformats.org/drawingml/2006/main">
+              <a:graphicData uri="http://schemas.openxmlformats.org/drawingml/2006/picture">
+                <pic:pic xmlns:pic="http://schemas.openxmlformats.org/drawingml/2006/picture">
+                  <pic:nvPicPr>
+                    <pic:cNvPr id="1" name=""/>
+                    <pic:cNvPicPr/>
+                  </pic:nvPicPr>
+                  <pic:blipFill>
+                    <a:blip r:embed="rId14"/>
+                    <a:stretch>
+                      <a:fillRect/>
+                    </a:stretch>
+                  </pic:blipFill>
+                  <pic:spPr>
+                    <a:xfrm>
+                      <a:off x="0" y="0"/>
+                      <a:ext cx="5038677" cy="1158569"/>
+                    </a:xfrm>
+                    <a:prstGeom prst="rect">
+                      <a:avLst/>
+                    </a:prstGeom>
+                  </pic:spPr>
+                </pic:pic>
+              </a:graphicData>
+            </a:graphic>
+          </wp:inline>
+        </w:drawing>
+      </w:r>
+    </w:p>
+    <w:p>
+      <w:pPr>
+        <w:rPr>
+          <w:sz w:val="28"/>
+          <w:szCs w:val="28"/>
+        </w:rPr>
+      </w:pPr>
+    </w:p>
+    <w:p>
+      <w:pPr>
+        <w:rPr>
+          <w:sz w:val="28"/>
+          <w:szCs w:val="28"/>
+        </w:rPr>
+      </w:pPr>
+      <w:r>
+        <w:rPr>
+          <w:sz w:val="28"/>
+          <w:szCs w:val="28"/>
+        </w:rPr>
+        <w:t>Ecco una rapida spiegazione delle funzioni di controllo presenti in tale classe:</w:t>
+      </w:r>
+    </w:p>
+    <w:p>
+      <w:pPr>
+        <w:pStyle w:val="Paragrafoelenco"/>
+        <w:numPr>
+          <w:ilvl w:val="1"/>
+          <w:numId w:val="5"/>
+        </w:numPr>
         <w:rPr>
           <w:sz w:val="28"/>
           <w:szCs w:val="28"/>
@@ -931,69 +2646,678 @@
       <w:proofErr w:type="spellStart"/>
       <w:r>
         <w:rPr>
-          <w:sz w:val="28"/>
-          <w:szCs w:val="28"/>
-        </w:rPr>
-        <w:t>aaaaa</w:t>
+          <w:b/>
+          <w:bCs/>
+          <w:sz w:val="28"/>
+          <w:szCs w:val="28"/>
+        </w:rPr>
+        <w:t>ottieniComponentiByCategoria</w:t>
       </w:r>
       <w:proofErr w:type="spellEnd"/>
-    </w:p>
-    <w:p>
-      <w:pPr>
-        <w:pStyle w:val="Titolo1"/>
-      </w:pPr>
-      <w:bookmarkStart w:id="4" w:name="_Toc30115614"/>
-      <w:r>
-        <w:t>Logica di UC6</w:t>
-      </w:r>
-      <w:bookmarkEnd w:id="4"/>
-    </w:p>
-    <w:p>
-      <w:pPr>
-        <w:rPr>
-          <w:sz w:val="28"/>
-          <w:szCs w:val="28"/>
-        </w:rPr>
-      </w:pPr>
+      <w:r>
+        <w:rPr>
+          <w:b/>
+          <w:bCs/>
+          <w:sz w:val="28"/>
+          <w:szCs w:val="28"/>
+        </w:rPr>
+        <w:t>(</w:t>
+      </w:r>
       <w:proofErr w:type="spellStart"/>
       <w:r>
         <w:rPr>
-          <w:sz w:val="28"/>
-          <w:szCs w:val="28"/>
-        </w:rPr>
-        <w:t>aaaa</w:t>
+          <w:b/>
+          <w:bCs/>
+          <w:sz w:val="28"/>
+          <w:szCs w:val="28"/>
+        </w:rPr>
+        <w:t>idCategoria</w:t>
       </w:r>
       <w:proofErr w:type="spellEnd"/>
-    </w:p>
-    <w:p/>
-    <w:p>
-      <w:pPr>
-        <w:pStyle w:val="Titolo1"/>
-      </w:pPr>
-      <w:bookmarkStart w:id="5" w:name="_Toc30115615"/>
-      <w:r>
-        <w:t>Riduzione delle responsabilità di SistemaPCReady</w:t>
-      </w:r>
-      <w:bookmarkEnd w:id="5"/>
-    </w:p>
-    <w:p>
-      <w:pPr>
-        <w:rPr>
-          <w:sz w:val="28"/>
-          <w:szCs w:val="28"/>
-        </w:rPr>
-      </w:pPr>
-      <w:r>
-        <w:rPr>
-          <w:sz w:val="28"/>
-          <w:szCs w:val="28"/>
-        </w:rPr>
-        <w:t>aaaa</w:t>
-      </w:r>
+      <w:r>
+        <w:rPr>
+          <w:b/>
+          <w:bCs/>
+          <w:sz w:val="28"/>
+          <w:szCs w:val="28"/>
+        </w:rPr>
+        <w:t xml:space="preserve"> : </w:t>
+      </w:r>
+      <w:proofErr w:type="spellStart"/>
+      <w:r>
+        <w:rPr>
+          <w:b/>
+          <w:bCs/>
+          <w:sz w:val="28"/>
+          <w:szCs w:val="28"/>
+        </w:rPr>
+        <w:t>string</w:t>
+      </w:r>
+      <w:proofErr w:type="spellEnd"/>
+      <w:r>
+        <w:rPr>
+          <w:b/>
+          <w:bCs/>
+          <w:sz w:val="28"/>
+          <w:szCs w:val="28"/>
+        </w:rPr>
+        <w:t>):</w:t>
+      </w:r>
+      <w:r>
+        <w:rPr>
+          <w:sz w:val="28"/>
+          <w:szCs w:val="28"/>
+        </w:rPr>
+        <w:t xml:space="preserve"> tale funzione ha il compito di restituire una mappa </w:t>
+      </w:r>
+      <w:r>
+        <w:rPr>
+          <w:sz w:val="28"/>
+          <w:szCs w:val="28"/>
+        </w:rPr>
+        <w:t>“</w:t>
+      </w:r>
+      <w:proofErr w:type="spellStart"/>
+      <w:r>
+        <w:rPr>
+          <w:sz w:val="28"/>
+          <w:szCs w:val="28"/>
+        </w:rPr>
+        <w:t>Map</w:t>
+      </w:r>
+      <w:proofErr w:type="spellEnd"/>
+      <w:r>
+        <w:rPr>
+          <w:sz w:val="28"/>
+          <w:szCs w:val="28"/>
+        </w:rPr>
+        <w:t xml:space="preserve"> &lt;</w:t>
+      </w:r>
+      <w:proofErr w:type="spellStart"/>
+      <w:r>
+        <w:rPr>
+          <w:sz w:val="28"/>
+          <w:szCs w:val="28"/>
+        </w:rPr>
+        <w:t>string</w:t>
+      </w:r>
+      <w:proofErr w:type="spellEnd"/>
+      <w:r>
+        <w:rPr>
+          <w:sz w:val="28"/>
+          <w:szCs w:val="28"/>
+        </w:rPr>
+        <w:t>, List&lt;Componente&gt;&gt;</w:t>
+      </w:r>
+      <w:r>
+        <w:rPr>
+          <w:sz w:val="28"/>
+          <w:szCs w:val="28"/>
+        </w:rPr>
+        <w:t>” in base alla categoria fornita dal cliente o dall’amministratore.</w:t>
+      </w:r>
+    </w:p>
+    <w:p>
+      <w:pPr>
+        <w:pStyle w:val="Paragrafoelenco"/>
+        <w:numPr>
+          <w:ilvl w:val="1"/>
+          <w:numId w:val="5"/>
+        </w:numPr>
+        <w:rPr>
+          <w:sz w:val="28"/>
+          <w:szCs w:val="28"/>
+        </w:rPr>
+      </w:pPr>
+      <w:proofErr w:type="spellStart"/>
+      <w:r>
+        <w:rPr>
+          <w:b/>
+          <w:bCs/>
+          <w:sz w:val="28"/>
+          <w:szCs w:val="28"/>
+        </w:rPr>
+        <w:t>aggiungiInCatalogo</w:t>
+      </w:r>
+      <w:proofErr w:type="spellEnd"/>
+      <w:r>
+        <w:rPr>
+          <w:b/>
+          <w:bCs/>
+          <w:sz w:val="28"/>
+          <w:szCs w:val="28"/>
+        </w:rPr>
+        <w:t>(</w:t>
+      </w:r>
+      <w:proofErr w:type="spellStart"/>
+      <w:r>
+        <w:rPr>
+          <w:b/>
+          <w:bCs/>
+          <w:sz w:val="28"/>
+          <w:szCs w:val="28"/>
+        </w:rPr>
+        <w:t>idComponente</w:t>
+      </w:r>
+      <w:proofErr w:type="spellEnd"/>
+      <w:r>
+        <w:rPr>
+          <w:b/>
+          <w:bCs/>
+          <w:sz w:val="28"/>
+          <w:szCs w:val="28"/>
+        </w:rPr>
+        <w:t xml:space="preserve"> : </w:t>
+      </w:r>
+      <w:proofErr w:type="spellStart"/>
+      <w:r>
+        <w:rPr>
+          <w:b/>
+          <w:bCs/>
+          <w:sz w:val="28"/>
+          <w:szCs w:val="28"/>
+        </w:rPr>
+        <w:t>string</w:t>
+      </w:r>
+      <w:proofErr w:type="spellEnd"/>
+      <w:r>
+        <w:rPr>
+          <w:b/>
+          <w:bCs/>
+          <w:sz w:val="28"/>
+          <w:szCs w:val="28"/>
+        </w:rPr>
+        <w:t>, c : Componente):</w:t>
+      </w:r>
+      <w:r>
+        <w:rPr>
+          <w:b/>
+          <w:bCs/>
+          <w:sz w:val="28"/>
+          <w:szCs w:val="28"/>
+        </w:rPr>
+        <w:t xml:space="preserve"> </w:t>
+      </w:r>
+      <w:r>
+        <w:rPr>
+          <w:sz w:val="28"/>
+          <w:szCs w:val="28"/>
+        </w:rPr>
+        <w:t>tale funzione ha il compito di aggiungere nella mappa di componenti del catalogo “</w:t>
+      </w:r>
+      <w:proofErr w:type="spellStart"/>
+      <w:r>
+        <w:rPr>
+          <w:sz w:val="28"/>
+          <w:szCs w:val="28"/>
+        </w:rPr>
+        <w:t>Map</w:t>
+      </w:r>
+      <w:proofErr w:type="spellEnd"/>
+      <w:r>
+        <w:rPr>
+          <w:sz w:val="28"/>
+          <w:szCs w:val="28"/>
+        </w:rPr>
+        <w:t xml:space="preserve"> &lt;</w:t>
+      </w:r>
+      <w:proofErr w:type="spellStart"/>
+      <w:r>
+        <w:rPr>
+          <w:sz w:val="28"/>
+          <w:szCs w:val="28"/>
+        </w:rPr>
+        <w:t>string</w:t>
+      </w:r>
+      <w:proofErr w:type="spellEnd"/>
+      <w:r>
+        <w:rPr>
+          <w:sz w:val="28"/>
+          <w:szCs w:val="28"/>
+        </w:rPr>
+        <w:t>, Componente&gt;</w:t>
+      </w:r>
+      <w:r>
+        <w:rPr>
+          <w:sz w:val="28"/>
+          <w:szCs w:val="28"/>
+        </w:rPr>
+        <w:t>” un componente appena creato da un amministratore.</w:t>
+      </w:r>
+    </w:p>
+    <w:p>
+      <w:pPr>
+        <w:pStyle w:val="Paragrafoelenco"/>
+        <w:numPr>
+          <w:ilvl w:val="1"/>
+          <w:numId w:val="5"/>
+        </w:numPr>
+        <w:rPr>
+          <w:sz w:val="28"/>
+          <w:szCs w:val="28"/>
+        </w:rPr>
+      </w:pPr>
+      <w:proofErr w:type="spellStart"/>
+      <w:r>
+        <w:rPr>
+          <w:b/>
+          <w:bCs/>
+          <w:sz w:val="28"/>
+          <w:szCs w:val="28"/>
+        </w:rPr>
+        <w:t>getComponente</w:t>
+      </w:r>
+      <w:proofErr w:type="spellEnd"/>
+      <w:r>
+        <w:rPr>
+          <w:b/>
+          <w:bCs/>
+          <w:sz w:val="28"/>
+          <w:szCs w:val="28"/>
+        </w:rPr>
+        <w:t xml:space="preserve">(codice : </w:t>
+      </w:r>
+      <w:proofErr w:type="spellStart"/>
+      <w:r>
+        <w:rPr>
+          <w:b/>
+          <w:bCs/>
+          <w:sz w:val="28"/>
+          <w:szCs w:val="28"/>
+        </w:rPr>
+        <w:t>string</w:t>
+      </w:r>
+      <w:proofErr w:type="spellEnd"/>
+      <w:r>
+        <w:rPr>
+          <w:b/>
+          <w:bCs/>
+          <w:sz w:val="28"/>
+          <w:szCs w:val="28"/>
+        </w:rPr>
+        <w:t xml:space="preserve">, categoria : </w:t>
+      </w:r>
+      <w:proofErr w:type="spellStart"/>
+      <w:r>
+        <w:rPr>
+          <w:b/>
+          <w:bCs/>
+          <w:sz w:val="28"/>
+          <w:szCs w:val="28"/>
+        </w:rPr>
+        <w:t>string</w:t>
+      </w:r>
+      <w:proofErr w:type="spellEnd"/>
+      <w:r>
+        <w:rPr>
+          <w:b/>
+          <w:bCs/>
+          <w:sz w:val="28"/>
+          <w:szCs w:val="28"/>
+        </w:rPr>
+        <w:t>):</w:t>
+      </w:r>
+      <w:r>
+        <w:rPr>
+          <w:b/>
+          <w:bCs/>
+          <w:sz w:val="28"/>
+          <w:szCs w:val="28"/>
+        </w:rPr>
+        <w:t xml:space="preserve"> </w:t>
+      </w:r>
+      <w:r>
+        <w:rPr>
+          <w:sz w:val="28"/>
+          <w:szCs w:val="28"/>
+        </w:rPr>
+        <w:t>tale funzione ha il compito di restituire un componente specifico in base alla suo codice identificativo e alla sua categoria.</w:t>
+      </w:r>
+    </w:p>
+    <w:p>
+      <w:pPr>
+        <w:pStyle w:val="Paragrafoelenco"/>
+        <w:numPr>
+          <w:ilvl w:val="2"/>
+          <w:numId w:val="5"/>
+        </w:numPr>
+        <w:rPr>
+          <w:sz w:val="28"/>
+          <w:szCs w:val="28"/>
+        </w:rPr>
+      </w:pPr>
+      <w:r>
+        <w:rPr>
+          <w:sz w:val="28"/>
+          <w:szCs w:val="28"/>
+        </w:rPr>
+        <w:t xml:space="preserve">Si osserva che tale funzione se utilizzata con categoria di tipo “bundle” o “configurazione” </w:t>
+      </w:r>
+      <w:proofErr w:type="spellStart"/>
+      <w:r>
+        <w:rPr>
+          <w:sz w:val="28"/>
+          <w:szCs w:val="28"/>
+        </w:rPr>
+        <w:t>puó</w:t>
+      </w:r>
+      <w:proofErr w:type="spellEnd"/>
+      <w:r>
+        <w:rPr>
+          <w:sz w:val="28"/>
+          <w:szCs w:val="28"/>
+        </w:rPr>
+        <w:t xml:space="preserve"> ritornare una configurazione o un bundle, grazie all’applicazione del pattern Composite visto in precedenza.</w:t>
+      </w:r>
+    </w:p>
+    <w:p>
+      <w:pPr>
+        <w:rPr>
+          <w:sz w:val="28"/>
+          <w:szCs w:val="28"/>
+        </w:rPr>
+      </w:pPr>
+    </w:p>
+    <w:p>
+      <w:pPr>
+        <w:rPr>
+          <w:sz w:val="28"/>
+          <w:szCs w:val="28"/>
+        </w:rPr>
+      </w:pPr>
+    </w:p>
+    <w:p>
+      <w:pPr>
+        <w:rPr>
+          <w:sz w:val="28"/>
+          <w:szCs w:val="28"/>
+        </w:rPr>
+      </w:pPr>
+    </w:p>
+    <w:p>
+      <w:pPr>
+        <w:rPr>
+          <w:sz w:val="28"/>
+          <w:szCs w:val="28"/>
+        </w:rPr>
+      </w:pPr>
+    </w:p>
+    <w:p>
+      <w:pPr>
+        <w:rPr>
+          <w:sz w:val="28"/>
+          <w:szCs w:val="28"/>
+        </w:rPr>
+      </w:pPr>
+      <w:r>
+        <w:rPr>
+          <w:sz w:val="28"/>
+          <w:szCs w:val="28"/>
+        </w:rPr>
+        <w:lastRenderedPageBreak/>
+        <w:t>A seguire i diagrammi di sequenza nel caso di successo, con le funzioni sopra citate:</w:t>
+      </w:r>
+    </w:p>
+    <w:p>
+      <w:pPr>
+        <w:pStyle w:val="Paragrafoelenco"/>
+        <w:numPr>
+          <w:ilvl w:val="0"/>
+          <w:numId w:val="6"/>
+        </w:numPr>
+        <w:rPr>
+          <w:sz w:val="28"/>
+          <w:szCs w:val="28"/>
+        </w:rPr>
+      </w:pPr>
+      <w:proofErr w:type="spellStart"/>
+      <w:r>
+        <w:rPr>
+          <w:sz w:val="28"/>
+          <w:szCs w:val="28"/>
+        </w:rPr>
+        <w:t>selezionaCategoria</w:t>
+      </w:r>
+      <w:proofErr w:type="spellEnd"/>
+    </w:p>
+    <w:p>
+      <w:pPr>
+        <w:pStyle w:val="Paragrafoelenco"/>
+        <w:ind w:left="360"/>
+        <w:rPr>
+          <w:sz w:val="28"/>
+          <w:szCs w:val="28"/>
+        </w:rPr>
+      </w:pPr>
+    </w:p>
+    <w:p>
+      <w:pPr>
+        <w:pStyle w:val="Paragrafoelenco"/>
+        <w:ind w:left="360"/>
+        <w:rPr>
+          <w:sz w:val="28"/>
+          <w:szCs w:val="28"/>
+        </w:rPr>
+      </w:pPr>
+      <w:r>
+        <w:rPr>
+          <w:sz w:val="28"/>
+          <w:szCs w:val="28"/>
+        </w:rPr>
+        <w:drawing>
+          <wp:inline distT="0" distB="0" distL="0" distR="0" wp14:anchorId="1455FB8D" wp14:editId="6181E2DE">
+            <wp:extent cx="6120130" cy="2332355"/>
+            <wp:effectExtent l="0" t="0" r="0" b="0"/>
+            <wp:docPr id="16" name="Immagine 16"/>
+            <wp:cNvGraphicFramePr>
+              <a:graphicFrameLocks xmlns:a="http://schemas.openxmlformats.org/drawingml/2006/main" noChangeAspect="1"/>
+            </wp:cNvGraphicFramePr>
+            <a:graphic xmlns:a="http://schemas.openxmlformats.org/drawingml/2006/main">
+              <a:graphicData uri="http://schemas.openxmlformats.org/drawingml/2006/picture">
+                <pic:pic xmlns:pic="http://schemas.openxmlformats.org/drawingml/2006/picture">
+                  <pic:nvPicPr>
+                    <pic:cNvPr id="1" name=""/>
+                    <pic:cNvPicPr/>
+                  </pic:nvPicPr>
+                  <pic:blipFill>
+                    <a:blip r:embed="rId15"/>
+                    <a:stretch>
+                      <a:fillRect/>
+                    </a:stretch>
+                  </pic:blipFill>
+                  <pic:spPr>
+                    <a:xfrm>
+                      <a:off x="0" y="0"/>
+                      <a:ext cx="6120130" cy="2332355"/>
+                    </a:xfrm>
+                    <a:prstGeom prst="rect">
+                      <a:avLst/>
+                    </a:prstGeom>
+                  </pic:spPr>
+                </pic:pic>
+              </a:graphicData>
+            </a:graphic>
+          </wp:inline>
+        </w:drawing>
+      </w:r>
+    </w:p>
+    <w:p>
+      <w:pPr>
+        <w:pStyle w:val="Paragrafoelenco"/>
+        <w:numPr>
+          <w:ilvl w:val="0"/>
+          <w:numId w:val="6"/>
+        </w:numPr>
+        <w:rPr>
+          <w:sz w:val="28"/>
+          <w:szCs w:val="28"/>
+        </w:rPr>
+      </w:pPr>
+      <w:proofErr w:type="spellStart"/>
+      <w:r>
+        <w:rPr>
+          <w:sz w:val="28"/>
+          <w:szCs w:val="28"/>
+        </w:rPr>
+        <w:t>confermaConfigurazione</w:t>
+      </w:r>
+      <w:proofErr w:type="spellEnd"/>
+    </w:p>
+    <w:p>
+      <w:pPr>
+        <w:pStyle w:val="Paragrafoelenco"/>
+        <w:ind w:left="360"/>
+        <w:rPr>
+          <w:sz w:val="28"/>
+          <w:szCs w:val="28"/>
+        </w:rPr>
+      </w:pPr>
+    </w:p>
+    <w:p>
+      <w:pPr>
+        <w:pStyle w:val="Paragrafoelenco"/>
+        <w:ind w:left="360"/>
+        <w:rPr>
+          <w:sz w:val="28"/>
+          <w:szCs w:val="28"/>
+        </w:rPr>
+      </w:pPr>
+      <w:r>
+        <w:rPr>
+          <w:sz w:val="28"/>
+          <w:szCs w:val="28"/>
+        </w:rPr>
+        <w:drawing>
+          <wp:inline distT="0" distB="0" distL="0" distR="0" wp14:anchorId="2061832D" wp14:editId="4D499751">
+            <wp:extent cx="6120130" cy="2181860"/>
+            <wp:effectExtent l="0" t="0" r="0" b="8890"/>
+            <wp:docPr id="17" name="Immagine 17"/>
+            <wp:cNvGraphicFramePr>
+              <a:graphicFrameLocks xmlns:a="http://schemas.openxmlformats.org/drawingml/2006/main" noChangeAspect="1"/>
+            </wp:cNvGraphicFramePr>
+            <a:graphic xmlns:a="http://schemas.openxmlformats.org/drawingml/2006/main">
+              <a:graphicData uri="http://schemas.openxmlformats.org/drawingml/2006/picture">
+                <pic:pic xmlns:pic="http://schemas.openxmlformats.org/drawingml/2006/picture">
+                  <pic:nvPicPr>
+                    <pic:cNvPr id="1" name=""/>
+                    <pic:cNvPicPr/>
+                  </pic:nvPicPr>
+                  <pic:blipFill>
+                    <a:blip r:embed="rId16"/>
+                    <a:stretch>
+                      <a:fillRect/>
+                    </a:stretch>
+                  </pic:blipFill>
+                  <pic:spPr>
+                    <a:xfrm>
+                      <a:off x="0" y="0"/>
+                      <a:ext cx="6120130" cy="2181860"/>
+                    </a:xfrm>
+                    <a:prstGeom prst="rect">
+                      <a:avLst/>
+                    </a:prstGeom>
+                  </pic:spPr>
+                </pic:pic>
+              </a:graphicData>
+            </a:graphic>
+          </wp:inline>
+        </w:drawing>
+      </w:r>
+    </w:p>
+    <w:p>
+      <w:pPr>
+        <w:pStyle w:val="Paragrafoelenco"/>
+        <w:ind w:left="360"/>
+        <w:rPr>
+          <w:sz w:val="28"/>
+          <w:szCs w:val="28"/>
+        </w:rPr>
+      </w:pPr>
+    </w:p>
+    <w:p>
+      <w:pPr>
+        <w:pStyle w:val="Paragrafoelenco"/>
+        <w:numPr>
+          <w:ilvl w:val="0"/>
+          <w:numId w:val="6"/>
+        </w:numPr>
+        <w:rPr>
+          <w:sz w:val="28"/>
+          <w:szCs w:val="28"/>
+        </w:rPr>
+      </w:pPr>
+      <w:proofErr w:type="spellStart"/>
+      <w:r>
+        <w:rPr>
+          <w:sz w:val="28"/>
+          <w:szCs w:val="28"/>
+        </w:rPr>
+        <w:t>creaComponente</w:t>
+      </w:r>
+      <w:proofErr w:type="spellEnd"/>
+    </w:p>
+    <w:p>
+      <w:pPr>
+        <w:rPr>
+          <w:sz w:val="28"/>
+          <w:szCs w:val="28"/>
+        </w:rPr>
+      </w:pPr>
+      <w:r>
+        <w:rPr>
+          <w:sz w:val="28"/>
+          <w:szCs w:val="28"/>
+        </w:rPr>
+        <w:drawing>
+          <wp:inline distT="0" distB="0" distL="0" distR="0" wp14:anchorId="1BEDD442" wp14:editId="1E18B11C">
+            <wp:extent cx="6120130" cy="2124075"/>
+            <wp:effectExtent l="0" t="0" r="0" b="9525"/>
+            <wp:docPr id="19" name="Immagine 19"/>
+            <wp:cNvGraphicFramePr>
+              <a:graphicFrameLocks xmlns:a="http://schemas.openxmlformats.org/drawingml/2006/main" noChangeAspect="1"/>
+            </wp:cNvGraphicFramePr>
+            <a:graphic xmlns:a="http://schemas.openxmlformats.org/drawingml/2006/main">
+              <a:graphicData uri="http://schemas.openxmlformats.org/drawingml/2006/picture">
+                <pic:pic xmlns:pic="http://schemas.openxmlformats.org/drawingml/2006/picture">
+                  <pic:nvPicPr>
+                    <pic:cNvPr id="1" name=""/>
+                    <pic:cNvPicPr/>
+                  </pic:nvPicPr>
+                  <pic:blipFill>
+                    <a:blip r:embed="rId17"/>
+                    <a:stretch>
+                      <a:fillRect/>
+                    </a:stretch>
+                  </pic:blipFill>
+                  <pic:spPr>
+                    <a:xfrm>
+                      <a:off x="0" y="0"/>
+                      <a:ext cx="6120130" cy="2124075"/>
+                    </a:xfrm>
+                    <a:prstGeom prst="rect">
+                      <a:avLst/>
+                    </a:prstGeom>
+                  </pic:spPr>
+                </pic:pic>
+              </a:graphicData>
+            </a:graphic>
+          </wp:inline>
+        </w:drawing>
+      </w:r>
+    </w:p>
+    <w:p>
+      <w:pPr>
+        <w:rPr>
+          <w:sz w:val="28"/>
+          <w:szCs w:val="28"/>
+        </w:rPr>
+      </w:pPr>
+      <w:bookmarkStart w:id="6" w:name="_GoBack"/>
+      <w:bookmarkEnd w:id="6"/>
     </w:p>
     <w:sectPr>
-      <w:headerReference w:type="default" r:id="rId7"/>
-      <w:footerReference w:type="default" r:id="rId8"/>
+      <w:headerReference w:type="default" r:id="rId18"/>
+      <w:footerReference w:type="default" r:id="rId19"/>
       <w:pgSz w:w="11906" w:h="16838"/>
       <w:pgMar w:top="1417" w:right="1134" w:bottom="1134" w:left="1134" w:header="708" w:footer="708" w:gutter="0"/>
       <w:cols w:space="708"/>
@@ -1329,6 +3653,345 @@
 <file path=word/numbering.xml><?xml version="1.0" encoding="utf-8"?>
 <w:numbering xmlns:wpc="http://schemas.microsoft.com/office/word/2010/wordprocessingCanvas" xmlns:cx="http://schemas.microsoft.com/office/drawing/2014/chartex" xmlns:cx1="http://schemas.microsoft.com/office/drawing/2015/9/8/chartex" xmlns:cx2="http://schemas.microsoft.com/office/drawing/2015/10/21/chartex" xmlns:cx3="http://schemas.microsoft.com/office/drawing/2016/5/9/chartex" xmlns:cx4="http://schemas.microsoft.com/office/drawing/2016/5/10/chartex" xmlns:cx5="http://schemas.microsoft.com/office/drawing/2016/5/11/chartex" xmlns:cx6="http://schemas.microsoft.com/office/drawing/2016/5/12/chartex" xmlns:cx7="http://schemas.microsoft.com/office/drawing/2016/5/13/chartex" xmlns:cx8="http://schemas.microsoft.com/office/drawing/2016/5/14/chartex" xmlns:mc="http://schemas.openxmlformats.org/markup-compatibility/2006" xmlns:aink="http://schemas.microsoft.com/office/drawing/2016/ink" xmlns:am3d="http://schemas.microsoft.com/office/drawing/2017/model3d" xmlns:o="urn:schemas-microsoft-com:office:office" xmlns:r="http://schemas.openxmlformats.org/officeDocument/2006/relationships" xmlns:m="http://schemas.openxmlformats.org/officeDocument/2006/math" xmlns:v="urn:schemas-microsoft-com:vml" xmlns:wp14="http://schemas.microsoft.com/office/word/2010/wordprocessingDrawing" xmlns:wp="http://schemas.openxmlformats.org/drawingml/2006/wordprocessingDrawing" xmlns:w10="urn:schemas-microsoft-com:office:word" xmlns:w="http://schemas.openxmlformats.org/wordprocessingml/2006/main" xmlns:w14="http://schemas.microsoft.com/office/word/2010/wordml" xmlns:w15="http://schemas.microsoft.com/office/word/2012/wordml" xmlns:w16cid="http://schemas.microsoft.com/office/word/2016/wordml/cid" xmlns:w16se="http://schemas.microsoft.com/office/word/2015/wordml/symex" xmlns:wpg="http://schemas.microsoft.com/office/word/2010/wordprocessingGroup" xmlns:wpi="http://schemas.microsoft.com/office/word/2010/wordprocessingInk" xmlns:wne="http://schemas.microsoft.com/office/word/2006/wordml" xmlns:wps="http://schemas.microsoft.com/office/word/2010/wordprocessingShape" mc:Ignorable="w14 w15 w16se w16cid wp14">
   <w:abstractNum w:abstractNumId="0" w15:restartNumberingAfterBreak="0">
+    <w:nsid w:val="32A1010F"/>
+    <w:multiLevelType w:val="hybridMultilevel"/>
+    <w:tmpl w:val="5E06979A"/>
+    <w:lvl w:ilvl="0" w:tplc="04100001">
+      <w:start w:val="1"/>
+      <w:numFmt w:val="bullet"/>
+      <w:lvlText w:val=""/>
+      <w:lvlJc w:val="left"/>
+      <w:pPr>
+        <w:ind w:left="720" w:hanging="360"/>
+      </w:pPr>
+      <w:rPr>
+        <w:rFonts w:ascii="Symbol" w:hAnsi="Symbol" w:hint="default"/>
+      </w:rPr>
+    </w:lvl>
+    <w:lvl w:ilvl="1" w:tplc="04100003">
+      <w:start w:val="1"/>
+      <w:numFmt w:val="bullet"/>
+      <w:lvlText w:val="o"/>
+      <w:lvlJc w:val="left"/>
+      <w:pPr>
+        <w:ind w:left="1440" w:hanging="360"/>
+      </w:pPr>
+      <w:rPr>
+        <w:rFonts w:ascii="Courier New" w:hAnsi="Courier New" w:cs="Courier New" w:hint="default"/>
+      </w:rPr>
+    </w:lvl>
+    <w:lvl w:ilvl="2" w:tplc="04100005" w:tentative="1">
+      <w:start w:val="1"/>
+      <w:numFmt w:val="bullet"/>
+      <w:lvlText w:val=""/>
+      <w:lvlJc w:val="left"/>
+      <w:pPr>
+        <w:ind w:left="2160" w:hanging="360"/>
+      </w:pPr>
+      <w:rPr>
+        <w:rFonts w:ascii="Wingdings" w:hAnsi="Wingdings" w:hint="default"/>
+      </w:rPr>
+    </w:lvl>
+    <w:lvl w:ilvl="3" w:tplc="04100001" w:tentative="1">
+      <w:start w:val="1"/>
+      <w:numFmt w:val="bullet"/>
+      <w:lvlText w:val=""/>
+      <w:lvlJc w:val="left"/>
+      <w:pPr>
+        <w:ind w:left="2880" w:hanging="360"/>
+      </w:pPr>
+      <w:rPr>
+        <w:rFonts w:ascii="Symbol" w:hAnsi="Symbol" w:hint="default"/>
+      </w:rPr>
+    </w:lvl>
+    <w:lvl w:ilvl="4" w:tplc="04100003" w:tentative="1">
+      <w:start w:val="1"/>
+      <w:numFmt w:val="bullet"/>
+      <w:lvlText w:val="o"/>
+      <w:lvlJc w:val="left"/>
+      <w:pPr>
+        <w:ind w:left="3600" w:hanging="360"/>
+      </w:pPr>
+      <w:rPr>
+        <w:rFonts w:ascii="Courier New" w:hAnsi="Courier New" w:cs="Courier New" w:hint="default"/>
+      </w:rPr>
+    </w:lvl>
+    <w:lvl w:ilvl="5" w:tplc="04100005" w:tentative="1">
+      <w:start w:val="1"/>
+      <w:numFmt w:val="bullet"/>
+      <w:lvlText w:val=""/>
+      <w:lvlJc w:val="left"/>
+      <w:pPr>
+        <w:ind w:left="4320" w:hanging="360"/>
+      </w:pPr>
+      <w:rPr>
+        <w:rFonts w:ascii="Wingdings" w:hAnsi="Wingdings" w:hint="default"/>
+      </w:rPr>
+    </w:lvl>
+    <w:lvl w:ilvl="6" w:tplc="04100001" w:tentative="1">
+      <w:start w:val="1"/>
+      <w:numFmt w:val="bullet"/>
+      <w:lvlText w:val=""/>
+      <w:lvlJc w:val="left"/>
+      <w:pPr>
+        <w:ind w:left="5040" w:hanging="360"/>
+      </w:pPr>
+      <w:rPr>
+        <w:rFonts w:ascii="Symbol" w:hAnsi="Symbol" w:hint="default"/>
+      </w:rPr>
+    </w:lvl>
+    <w:lvl w:ilvl="7" w:tplc="04100003" w:tentative="1">
+      <w:start w:val="1"/>
+      <w:numFmt w:val="bullet"/>
+      <w:lvlText w:val="o"/>
+      <w:lvlJc w:val="left"/>
+      <w:pPr>
+        <w:ind w:left="5760" w:hanging="360"/>
+      </w:pPr>
+      <w:rPr>
+        <w:rFonts w:ascii="Courier New" w:hAnsi="Courier New" w:cs="Courier New" w:hint="default"/>
+      </w:rPr>
+    </w:lvl>
+    <w:lvl w:ilvl="8" w:tplc="04100005" w:tentative="1">
+      <w:start w:val="1"/>
+      <w:numFmt w:val="bullet"/>
+      <w:lvlText w:val=""/>
+      <w:lvlJc w:val="left"/>
+      <w:pPr>
+        <w:ind w:left="6480" w:hanging="360"/>
+      </w:pPr>
+      <w:rPr>
+        <w:rFonts w:ascii="Wingdings" w:hAnsi="Wingdings" w:hint="default"/>
+      </w:rPr>
+    </w:lvl>
+  </w:abstractNum>
+  <w:abstractNum w:abstractNumId="1" w15:restartNumberingAfterBreak="0">
+    <w:nsid w:val="3E2132E4"/>
+    <w:multiLevelType w:val="hybridMultilevel"/>
+    <w:tmpl w:val="4A48F932"/>
+    <w:lvl w:ilvl="0" w:tplc="0410000B">
+      <w:start w:val="1"/>
+      <w:numFmt w:val="bullet"/>
+      <w:lvlText w:val=""/>
+      <w:lvlJc w:val="left"/>
+      <w:pPr>
+        <w:ind w:left="360" w:hanging="360"/>
+      </w:pPr>
+      <w:rPr>
+        <w:rFonts w:ascii="Wingdings" w:hAnsi="Wingdings" w:hint="default"/>
+      </w:rPr>
+    </w:lvl>
+    <w:lvl w:ilvl="1" w:tplc="04100003" w:tentative="1">
+      <w:start w:val="1"/>
+      <w:numFmt w:val="bullet"/>
+      <w:lvlText w:val="o"/>
+      <w:lvlJc w:val="left"/>
+      <w:pPr>
+        <w:ind w:left="1080" w:hanging="360"/>
+      </w:pPr>
+      <w:rPr>
+        <w:rFonts w:ascii="Courier New" w:hAnsi="Courier New" w:cs="Courier New" w:hint="default"/>
+      </w:rPr>
+    </w:lvl>
+    <w:lvl w:ilvl="2" w:tplc="04100005" w:tentative="1">
+      <w:start w:val="1"/>
+      <w:numFmt w:val="bullet"/>
+      <w:lvlText w:val=""/>
+      <w:lvlJc w:val="left"/>
+      <w:pPr>
+        <w:ind w:left="1800" w:hanging="360"/>
+      </w:pPr>
+      <w:rPr>
+        <w:rFonts w:ascii="Wingdings" w:hAnsi="Wingdings" w:hint="default"/>
+      </w:rPr>
+    </w:lvl>
+    <w:lvl w:ilvl="3" w:tplc="04100001" w:tentative="1">
+      <w:start w:val="1"/>
+      <w:numFmt w:val="bullet"/>
+      <w:lvlText w:val=""/>
+      <w:lvlJc w:val="left"/>
+      <w:pPr>
+        <w:ind w:left="2520" w:hanging="360"/>
+      </w:pPr>
+      <w:rPr>
+        <w:rFonts w:ascii="Symbol" w:hAnsi="Symbol" w:hint="default"/>
+      </w:rPr>
+    </w:lvl>
+    <w:lvl w:ilvl="4" w:tplc="04100003" w:tentative="1">
+      <w:start w:val="1"/>
+      <w:numFmt w:val="bullet"/>
+      <w:lvlText w:val="o"/>
+      <w:lvlJc w:val="left"/>
+      <w:pPr>
+        <w:ind w:left="3240" w:hanging="360"/>
+      </w:pPr>
+      <w:rPr>
+        <w:rFonts w:ascii="Courier New" w:hAnsi="Courier New" w:cs="Courier New" w:hint="default"/>
+      </w:rPr>
+    </w:lvl>
+    <w:lvl w:ilvl="5" w:tplc="04100005" w:tentative="1">
+      <w:start w:val="1"/>
+      <w:numFmt w:val="bullet"/>
+      <w:lvlText w:val=""/>
+      <w:lvlJc w:val="left"/>
+      <w:pPr>
+        <w:ind w:left="3960" w:hanging="360"/>
+      </w:pPr>
+      <w:rPr>
+        <w:rFonts w:ascii="Wingdings" w:hAnsi="Wingdings" w:hint="default"/>
+      </w:rPr>
+    </w:lvl>
+    <w:lvl w:ilvl="6" w:tplc="04100001" w:tentative="1">
+      <w:start w:val="1"/>
+      <w:numFmt w:val="bullet"/>
+      <w:lvlText w:val=""/>
+      <w:lvlJc w:val="left"/>
+      <w:pPr>
+        <w:ind w:left="4680" w:hanging="360"/>
+      </w:pPr>
+      <w:rPr>
+        <w:rFonts w:ascii="Symbol" w:hAnsi="Symbol" w:hint="default"/>
+      </w:rPr>
+    </w:lvl>
+    <w:lvl w:ilvl="7" w:tplc="04100003" w:tentative="1">
+      <w:start w:val="1"/>
+      <w:numFmt w:val="bullet"/>
+      <w:lvlText w:val="o"/>
+      <w:lvlJc w:val="left"/>
+      <w:pPr>
+        <w:ind w:left="5400" w:hanging="360"/>
+      </w:pPr>
+      <w:rPr>
+        <w:rFonts w:ascii="Courier New" w:hAnsi="Courier New" w:cs="Courier New" w:hint="default"/>
+      </w:rPr>
+    </w:lvl>
+    <w:lvl w:ilvl="8" w:tplc="04100005" w:tentative="1">
+      <w:start w:val="1"/>
+      <w:numFmt w:val="bullet"/>
+      <w:lvlText w:val=""/>
+      <w:lvlJc w:val="left"/>
+      <w:pPr>
+        <w:ind w:left="6120" w:hanging="360"/>
+      </w:pPr>
+      <w:rPr>
+        <w:rFonts w:ascii="Wingdings" w:hAnsi="Wingdings" w:hint="default"/>
+      </w:rPr>
+    </w:lvl>
+  </w:abstractNum>
+  <w:abstractNum w:abstractNumId="2" w15:restartNumberingAfterBreak="0">
+    <w:nsid w:val="65610C26"/>
+    <w:multiLevelType w:val="hybridMultilevel"/>
+    <w:tmpl w:val="6C78CECA"/>
+    <w:lvl w:ilvl="0" w:tplc="0410000B">
+      <w:start w:val="1"/>
+      <w:numFmt w:val="bullet"/>
+      <w:lvlText w:val=""/>
+      <w:lvlJc w:val="left"/>
+      <w:pPr>
+        <w:ind w:left="360" w:hanging="360"/>
+      </w:pPr>
+      <w:rPr>
+        <w:rFonts w:ascii="Wingdings" w:hAnsi="Wingdings" w:hint="default"/>
+      </w:rPr>
+    </w:lvl>
+    <w:lvl w:ilvl="1" w:tplc="0410000B">
+      <w:start w:val="1"/>
+      <w:numFmt w:val="bullet"/>
+      <w:lvlText w:val=""/>
+      <w:lvlJc w:val="left"/>
+      <w:pPr>
+        <w:ind w:left="1080" w:hanging="360"/>
+      </w:pPr>
+      <w:rPr>
+        <w:rFonts w:ascii="Wingdings" w:hAnsi="Wingdings" w:hint="default"/>
+      </w:rPr>
+    </w:lvl>
+    <w:lvl w:ilvl="2" w:tplc="04100003">
+      <w:start w:val="1"/>
+      <w:numFmt w:val="bullet"/>
+      <w:lvlText w:val="o"/>
+      <w:lvlJc w:val="left"/>
+      <w:pPr>
+        <w:ind w:left="1800" w:hanging="360"/>
+      </w:pPr>
+      <w:rPr>
+        <w:rFonts w:ascii="Courier New" w:hAnsi="Courier New" w:cs="Courier New" w:hint="default"/>
+      </w:rPr>
+    </w:lvl>
+    <w:lvl w:ilvl="3" w:tplc="04100001" w:tentative="1">
+      <w:start w:val="1"/>
+      <w:numFmt w:val="bullet"/>
+      <w:lvlText w:val=""/>
+      <w:lvlJc w:val="left"/>
+      <w:pPr>
+        <w:ind w:left="2520" w:hanging="360"/>
+      </w:pPr>
+      <w:rPr>
+        <w:rFonts w:ascii="Symbol" w:hAnsi="Symbol" w:hint="default"/>
+      </w:rPr>
+    </w:lvl>
+    <w:lvl w:ilvl="4" w:tplc="04100003" w:tentative="1">
+      <w:start w:val="1"/>
+      <w:numFmt w:val="bullet"/>
+      <w:lvlText w:val="o"/>
+      <w:lvlJc w:val="left"/>
+      <w:pPr>
+        <w:ind w:left="3240" w:hanging="360"/>
+      </w:pPr>
+      <w:rPr>
+        <w:rFonts w:ascii="Courier New" w:hAnsi="Courier New" w:cs="Courier New" w:hint="default"/>
+      </w:rPr>
+    </w:lvl>
+    <w:lvl w:ilvl="5" w:tplc="04100005" w:tentative="1">
+      <w:start w:val="1"/>
+      <w:numFmt w:val="bullet"/>
+      <w:lvlText w:val=""/>
+      <w:lvlJc w:val="left"/>
+      <w:pPr>
+        <w:ind w:left="3960" w:hanging="360"/>
+      </w:pPr>
+      <w:rPr>
+        <w:rFonts w:ascii="Wingdings" w:hAnsi="Wingdings" w:hint="default"/>
+      </w:rPr>
+    </w:lvl>
+    <w:lvl w:ilvl="6" w:tplc="04100001" w:tentative="1">
+      <w:start w:val="1"/>
+      <w:numFmt w:val="bullet"/>
+      <w:lvlText w:val=""/>
+      <w:lvlJc w:val="left"/>
+      <w:pPr>
+        <w:ind w:left="4680" w:hanging="360"/>
+      </w:pPr>
+      <w:rPr>
+        <w:rFonts w:ascii="Symbol" w:hAnsi="Symbol" w:hint="default"/>
+      </w:rPr>
+    </w:lvl>
+    <w:lvl w:ilvl="7" w:tplc="04100003" w:tentative="1">
+      <w:start w:val="1"/>
+      <w:numFmt w:val="bullet"/>
+      <w:lvlText w:val="o"/>
+      <w:lvlJc w:val="left"/>
+      <w:pPr>
+        <w:ind w:left="5400" w:hanging="360"/>
+      </w:pPr>
+      <w:rPr>
+        <w:rFonts w:ascii="Courier New" w:hAnsi="Courier New" w:cs="Courier New" w:hint="default"/>
+      </w:rPr>
+    </w:lvl>
+    <w:lvl w:ilvl="8" w:tplc="04100005" w:tentative="1">
+      <w:start w:val="1"/>
+      <w:numFmt w:val="bullet"/>
+      <w:lvlText w:val=""/>
+      <w:lvlJc w:val="left"/>
+      <w:pPr>
+        <w:ind w:left="6120" w:hanging="360"/>
+      </w:pPr>
+      <w:rPr>
+        <w:rFonts w:ascii="Wingdings" w:hAnsi="Wingdings" w:hint="default"/>
+      </w:rPr>
+    </w:lvl>
+  </w:abstractNum>
+  <w:abstractNum w:abstractNumId="3" w15:restartNumberingAfterBreak="0">
     <w:nsid w:val="66773559"/>
     <w:multiLevelType w:val="hybridMultilevel"/>
     <w:tmpl w:val="9CF0124E"/>
@@ -1441,8 +4104,249 @@
       </w:rPr>
     </w:lvl>
   </w:abstractNum>
+  <w:abstractNum w:abstractNumId="4" w15:restartNumberingAfterBreak="0">
+    <w:nsid w:val="69814709"/>
+    <w:multiLevelType w:val="hybridMultilevel"/>
+    <w:tmpl w:val="9D3EFB82"/>
+    <w:lvl w:ilvl="0" w:tplc="0410000B">
+      <w:start w:val="1"/>
+      <w:numFmt w:val="bullet"/>
+      <w:lvlText w:val=""/>
+      <w:lvlJc w:val="left"/>
+      <w:pPr>
+        <w:ind w:left="720" w:hanging="360"/>
+      </w:pPr>
+      <w:rPr>
+        <w:rFonts w:ascii="Wingdings" w:hAnsi="Wingdings" w:hint="default"/>
+      </w:rPr>
+    </w:lvl>
+    <w:lvl w:ilvl="1" w:tplc="04100003">
+      <w:start w:val="1"/>
+      <w:numFmt w:val="bullet"/>
+      <w:lvlText w:val="o"/>
+      <w:lvlJc w:val="left"/>
+      <w:pPr>
+        <w:ind w:left="1440" w:hanging="360"/>
+      </w:pPr>
+      <w:rPr>
+        <w:rFonts w:ascii="Courier New" w:hAnsi="Courier New" w:cs="Courier New" w:hint="default"/>
+      </w:rPr>
+    </w:lvl>
+    <w:lvl w:ilvl="2" w:tplc="04100005" w:tentative="1">
+      <w:start w:val="1"/>
+      <w:numFmt w:val="bullet"/>
+      <w:lvlText w:val=""/>
+      <w:lvlJc w:val="left"/>
+      <w:pPr>
+        <w:ind w:left="2160" w:hanging="360"/>
+      </w:pPr>
+      <w:rPr>
+        <w:rFonts w:ascii="Wingdings" w:hAnsi="Wingdings" w:hint="default"/>
+      </w:rPr>
+    </w:lvl>
+    <w:lvl w:ilvl="3" w:tplc="04100001" w:tentative="1">
+      <w:start w:val="1"/>
+      <w:numFmt w:val="bullet"/>
+      <w:lvlText w:val=""/>
+      <w:lvlJc w:val="left"/>
+      <w:pPr>
+        <w:ind w:left="2880" w:hanging="360"/>
+      </w:pPr>
+      <w:rPr>
+        <w:rFonts w:ascii="Symbol" w:hAnsi="Symbol" w:hint="default"/>
+      </w:rPr>
+    </w:lvl>
+    <w:lvl w:ilvl="4" w:tplc="04100003" w:tentative="1">
+      <w:start w:val="1"/>
+      <w:numFmt w:val="bullet"/>
+      <w:lvlText w:val="o"/>
+      <w:lvlJc w:val="left"/>
+      <w:pPr>
+        <w:ind w:left="3600" w:hanging="360"/>
+      </w:pPr>
+      <w:rPr>
+        <w:rFonts w:ascii="Courier New" w:hAnsi="Courier New" w:cs="Courier New" w:hint="default"/>
+      </w:rPr>
+    </w:lvl>
+    <w:lvl w:ilvl="5" w:tplc="04100005" w:tentative="1">
+      <w:start w:val="1"/>
+      <w:numFmt w:val="bullet"/>
+      <w:lvlText w:val=""/>
+      <w:lvlJc w:val="left"/>
+      <w:pPr>
+        <w:ind w:left="4320" w:hanging="360"/>
+      </w:pPr>
+      <w:rPr>
+        <w:rFonts w:ascii="Wingdings" w:hAnsi="Wingdings" w:hint="default"/>
+      </w:rPr>
+    </w:lvl>
+    <w:lvl w:ilvl="6" w:tplc="04100001" w:tentative="1">
+      <w:start w:val="1"/>
+      <w:numFmt w:val="bullet"/>
+      <w:lvlText w:val=""/>
+      <w:lvlJc w:val="left"/>
+      <w:pPr>
+        <w:ind w:left="5040" w:hanging="360"/>
+      </w:pPr>
+      <w:rPr>
+        <w:rFonts w:ascii="Symbol" w:hAnsi="Symbol" w:hint="default"/>
+      </w:rPr>
+    </w:lvl>
+    <w:lvl w:ilvl="7" w:tplc="04100003" w:tentative="1">
+      <w:start w:val="1"/>
+      <w:numFmt w:val="bullet"/>
+      <w:lvlText w:val="o"/>
+      <w:lvlJc w:val="left"/>
+      <w:pPr>
+        <w:ind w:left="5760" w:hanging="360"/>
+      </w:pPr>
+      <w:rPr>
+        <w:rFonts w:ascii="Courier New" w:hAnsi="Courier New" w:cs="Courier New" w:hint="default"/>
+      </w:rPr>
+    </w:lvl>
+    <w:lvl w:ilvl="8" w:tplc="04100005" w:tentative="1">
+      <w:start w:val="1"/>
+      <w:numFmt w:val="bullet"/>
+      <w:lvlText w:val=""/>
+      <w:lvlJc w:val="left"/>
+      <w:pPr>
+        <w:ind w:left="6480" w:hanging="360"/>
+      </w:pPr>
+      <w:rPr>
+        <w:rFonts w:ascii="Wingdings" w:hAnsi="Wingdings" w:hint="default"/>
+      </w:rPr>
+    </w:lvl>
+  </w:abstractNum>
+  <w:abstractNum w:abstractNumId="5" w15:restartNumberingAfterBreak="0">
+    <w:nsid w:val="7E42739C"/>
+    <w:multiLevelType w:val="hybridMultilevel"/>
+    <w:tmpl w:val="D696BEA8"/>
+    <w:lvl w:ilvl="0" w:tplc="04100003">
+      <w:start w:val="1"/>
+      <w:numFmt w:val="bullet"/>
+      <w:lvlText w:val="o"/>
+      <w:lvlJc w:val="left"/>
+      <w:pPr>
+        <w:ind w:left="720" w:hanging="360"/>
+      </w:pPr>
+      <w:rPr>
+        <w:rFonts w:ascii="Courier New" w:hAnsi="Courier New" w:cs="Courier New" w:hint="default"/>
+      </w:rPr>
+    </w:lvl>
+    <w:lvl w:ilvl="1" w:tplc="04100003" w:tentative="1">
+      <w:start w:val="1"/>
+      <w:numFmt w:val="bullet"/>
+      <w:lvlText w:val="o"/>
+      <w:lvlJc w:val="left"/>
+      <w:pPr>
+        <w:ind w:left="1440" w:hanging="360"/>
+      </w:pPr>
+      <w:rPr>
+        <w:rFonts w:ascii="Courier New" w:hAnsi="Courier New" w:cs="Courier New" w:hint="default"/>
+      </w:rPr>
+    </w:lvl>
+    <w:lvl w:ilvl="2" w:tplc="04100005" w:tentative="1">
+      <w:start w:val="1"/>
+      <w:numFmt w:val="bullet"/>
+      <w:lvlText w:val=""/>
+      <w:lvlJc w:val="left"/>
+      <w:pPr>
+        <w:ind w:left="2160" w:hanging="360"/>
+      </w:pPr>
+      <w:rPr>
+        <w:rFonts w:ascii="Wingdings" w:hAnsi="Wingdings" w:hint="default"/>
+      </w:rPr>
+    </w:lvl>
+    <w:lvl w:ilvl="3" w:tplc="04100001" w:tentative="1">
+      <w:start w:val="1"/>
+      <w:numFmt w:val="bullet"/>
+      <w:lvlText w:val=""/>
+      <w:lvlJc w:val="left"/>
+      <w:pPr>
+        <w:ind w:left="2880" w:hanging="360"/>
+      </w:pPr>
+      <w:rPr>
+        <w:rFonts w:ascii="Symbol" w:hAnsi="Symbol" w:hint="default"/>
+      </w:rPr>
+    </w:lvl>
+    <w:lvl w:ilvl="4" w:tplc="04100003" w:tentative="1">
+      <w:start w:val="1"/>
+      <w:numFmt w:val="bullet"/>
+      <w:lvlText w:val="o"/>
+      <w:lvlJc w:val="left"/>
+      <w:pPr>
+        <w:ind w:left="3600" w:hanging="360"/>
+      </w:pPr>
+      <w:rPr>
+        <w:rFonts w:ascii="Courier New" w:hAnsi="Courier New" w:cs="Courier New" w:hint="default"/>
+      </w:rPr>
+    </w:lvl>
+    <w:lvl w:ilvl="5" w:tplc="04100005" w:tentative="1">
+      <w:start w:val="1"/>
+      <w:numFmt w:val="bullet"/>
+      <w:lvlText w:val=""/>
+      <w:lvlJc w:val="left"/>
+      <w:pPr>
+        <w:ind w:left="4320" w:hanging="360"/>
+      </w:pPr>
+      <w:rPr>
+        <w:rFonts w:ascii="Wingdings" w:hAnsi="Wingdings" w:hint="default"/>
+      </w:rPr>
+    </w:lvl>
+    <w:lvl w:ilvl="6" w:tplc="04100001" w:tentative="1">
+      <w:start w:val="1"/>
+      <w:numFmt w:val="bullet"/>
+      <w:lvlText w:val=""/>
+      <w:lvlJc w:val="left"/>
+      <w:pPr>
+        <w:ind w:left="5040" w:hanging="360"/>
+      </w:pPr>
+      <w:rPr>
+        <w:rFonts w:ascii="Symbol" w:hAnsi="Symbol" w:hint="default"/>
+      </w:rPr>
+    </w:lvl>
+    <w:lvl w:ilvl="7" w:tplc="04100003" w:tentative="1">
+      <w:start w:val="1"/>
+      <w:numFmt w:val="bullet"/>
+      <w:lvlText w:val="o"/>
+      <w:lvlJc w:val="left"/>
+      <w:pPr>
+        <w:ind w:left="5760" w:hanging="360"/>
+      </w:pPr>
+      <w:rPr>
+        <w:rFonts w:ascii="Courier New" w:hAnsi="Courier New" w:cs="Courier New" w:hint="default"/>
+      </w:rPr>
+    </w:lvl>
+    <w:lvl w:ilvl="8" w:tplc="04100005" w:tentative="1">
+      <w:start w:val="1"/>
+      <w:numFmt w:val="bullet"/>
+      <w:lvlText w:val=""/>
+      <w:lvlJc w:val="left"/>
+      <w:pPr>
+        <w:ind w:left="6480" w:hanging="360"/>
+      </w:pPr>
+      <w:rPr>
+        <w:rFonts w:ascii="Wingdings" w:hAnsi="Wingdings" w:hint="default"/>
+      </w:rPr>
+    </w:lvl>
+  </w:abstractNum>
   <w:num w:numId="1">
+    <w:abstractNumId w:val="3"/>
+  </w:num>
+  <w:num w:numId="2">
     <w:abstractNumId w:val="0"/>
+  </w:num>
+  <w:num w:numId="3">
+    <w:abstractNumId w:val="5"/>
+  </w:num>
+  <w:num w:numId="4">
+    <w:abstractNumId w:val="4"/>
+  </w:num>
+  <w:num w:numId="5">
+    <w:abstractNumId w:val="2"/>
+  </w:num>
+  <w:num w:numId="6">
+    <w:abstractNumId w:val="1"/>
   </w:num>
 </w:numbering>
 </file>
@@ -1464,7 +4368,7 @@
       </w:pPr>
     </w:pPrDefault>
   </w:docDefaults>
-  <w:latentStyles w:defLockedState="0" w:defUIPriority="99" w:defSemiHidden="0" w:defUnhideWhenUsed="0" w:defQFormat="0" w:count="375">
+  <w:latentStyles w:defLockedState="0" w:defUIPriority="99" w:defSemiHidden="0" w:defUnhideWhenUsed="0" w:defQFormat="0" w:count="377">
     <w:lsdException w:name="Normal" w:uiPriority="0" w:qFormat="1"/>
     <w:lsdException w:name="heading 1" w:uiPriority="9" w:qFormat="1"/>
     <w:lsdException w:name="heading 2" w:semiHidden="1" w:uiPriority="9" w:unhideWhenUsed="1" w:qFormat="1"/>
@@ -1570,7 +4474,6 @@
     <w:lsdException w:name="HTML Sample" w:semiHidden="1" w:unhideWhenUsed="1"/>
     <w:lsdException w:name="HTML Typewriter" w:semiHidden="1" w:unhideWhenUsed="1"/>
     <w:lsdException w:name="HTML Variable" w:semiHidden="1" w:unhideWhenUsed="1"/>
-    <w:lsdException w:name="Normal Table" w:semiHidden="1" w:unhideWhenUsed="1"/>
     <w:lsdException w:name="annotation subject" w:semiHidden="1" w:unhideWhenUsed="1"/>
     <w:lsdException w:name="No List" w:semiHidden="1" w:unhideWhenUsed="1"/>
     <w:lsdException w:name="Outline List 1" w:semiHidden="1" w:unhideWhenUsed="1"/>
@@ -1616,11 +4519,9 @@
     <w:lsdException w:name="Table Subtle 1" w:semiHidden="1" w:unhideWhenUsed="1"/>
     <w:lsdException w:name="Table Subtle 2" w:semiHidden="1" w:unhideWhenUsed="1"/>
     <w:lsdException w:name="Table Web 1" w:semiHidden="1" w:unhideWhenUsed="1"/>
-    <w:lsdException w:name="Table Web 2" w:semiHidden="1" w:unhideWhenUsed="1"/>
     <w:lsdException w:name="Table Web 3" w:semiHidden="1" w:unhideWhenUsed="1"/>
     <w:lsdException w:name="Balloon Text" w:semiHidden="1" w:unhideWhenUsed="1"/>
     <w:lsdException w:name="Table Grid" w:uiPriority="39"/>
-    <w:lsdException w:name="Table Theme" w:semiHidden="1" w:unhideWhenUsed="1"/>
     <w:lsdException w:name="Placeholder Text" w:semiHidden="1"/>
     <w:lsdException w:name="No Spacing" w:uiPriority="1" w:qFormat="1"/>
     <w:lsdException w:name="Light Shading" w:uiPriority="60"/>
@@ -1840,6 +4741,8 @@
     <w:lsdException w:name="Smart Hyperlink" w:semiHidden="1" w:unhideWhenUsed="1"/>
     <w:lsdException w:name="Hashtag" w:semiHidden="1" w:unhideWhenUsed="1"/>
     <w:lsdException w:name="Unresolved Mention" w:semiHidden="1" w:unhideWhenUsed="1"/>
+    <w:lsdException w:name="Smart Link" w:semiHidden="1" w:unhideWhenUsed="1"/>
+    <w:lsdException w:name="Smart Link Error" w:semiHidden="1" w:unhideWhenUsed="1"/>
   </w:latentStyles>
   <w:style w:type="paragraph" w:default="1" w:styleId="Normale">
     <w:name w:val="Normal"/>
@@ -2034,6 +4937,19 @@
       <w:sz w:val="26"/>
       <w:szCs w:val="26"/>
     </w:rPr>
+  </w:style>
+  <w:style w:type="paragraph" w:styleId="Sommario2">
+    <w:name w:val="toc 2"/>
+    <w:basedOn w:val="Normale"/>
+    <w:next w:val="Normale"/>
+    <w:autoRedefine/>
+    <w:uiPriority w:val="39"/>
+    <w:unhideWhenUsed/>
+    <w:rsid w:val="00481B96"/>
+    <w:pPr>
+      <w:spacing w:after="100"/>
+      <w:ind w:left="220"/>
+    </w:pPr>
   </w:style>
 </w:styles>
 </file>

</xml_diff>